<commit_message>
Technical Report Model Analysis Update
Updated model analysis section and formatted figures according to APA 7 format.
</commit_message>
<xml_diff>
--- a/Patient_Risk_Predictor_Maternal_Health.docx
+++ b/Patient_Risk_Predictor_Maternal_Health.docx
@@ -170,23 +170,13 @@
           <w:szCs w:val="24"/>
         </w:rPr>
       </w:pPr>
-      <w:proofErr w:type="spellStart"/>
-      <w:r>
-        <w:rPr>
-          <w:rFonts w:ascii="Times New Roman" w:hAnsi="Times New Roman" w:cs="Times New Roman"/>
-          <w:sz w:val="24"/>
-          <w:szCs w:val="24"/>
-        </w:rPr>
-        <w:t>Seanmark</w:t>
-      </w:r>
-      <w:proofErr w:type="spellEnd"/>
-      <w:r>
-        <w:rPr>
-          <w:rFonts w:ascii="Times New Roman" w:hAnsi="Times New Roman" w:cs="Times New Roman"/>
-          <w:sz w:val="24"/>
-          <w:szCs w:val="24"/>
-        </w:rPr>
-        <w:t xml:space="preserve"> Paz</w:t>
+      <w:r>
+        <w:rPr>
+          <w:rFonts w:ascii="Times New Roman" w:hAnsi="Times New Roman" w:cs="Times New Roman"/>
+          <w:sz w:val="24"/>
+          <w:szCs w:val="24"/>
+        </w:rPr>
+        <w:t>Seanmark Paz</w:t>
       </w:r>
     </w:p>
     <w:p>
@@ -422,7 +412,7 @@
       <w:pPr>
         <w:pStyle w:val="Heading1"/>
         <w:ind w:left="0"/>
-        <w:jc w:val="both"/>
+        <w:jc w:val="center"/>
         <w:rPr>
           <w:rFonts w:ascii="Times New Roman" w:hAnsi="Times New Roman" w:cs="Times New Roman"/>
           <w:b/>
@@ -441,6 +431,7 @@
     </w:p>
     <w:p>
       <w:pPr>
+        <w:spacing w:line="480" w:lineRule="auto"/>
         <w:jc w:val="both"/>
         <w:rPr>
           <w:rFonts w:ascii="Times New Roman" w:hAnsi="Times New Roman" w:cs="Times New Roman"/>
@@ -534,7 +525,25 @@
           <w:sz w:val="24"/>
           <w:szCs w:val="24"/>
         </w:rPr>
-        <w:t xml:space="preserve">. The dataset obtained from the UCI machine learning library contains 1013 enrollments of the maternal patients with these features: </w:t>
+        <w:t xml:space="preserve">. The dataset obtained from the UCI machine learning library contains 1013 enrollments of </w:t>
+      </w:r>
+      <w:proofErr w:type="gramStart"/>
+      <w:r>
+        <w:rPr>
+          <w:rFonts w:ascii="Times New Roman" w:hAnsi="Times New Roman" w:cs="Times New Roman"/>
+          <w:sz w:val="24"/>
+          <w:szCs w:val="24"/>
+        </w:rPr>
+        <w:t>the maternal</w:t>
+      </w:r>
+      <w:proofErr w:type="gramEnd"/>
+      <w:r>
+        <w:rPr>
+          <w:rFonts w:ascii="Times New Roman" w:hAnsi="Times New Roman" w:cs="Times New Roman"/>
+          <w:sz w:val="24"/>
+          <w:szCs w:val="24"/>
+        </w:rPr>
+        <w:t xml:space="preserve"> patients with these features: </w:t>
       </w:r>
       <w:proofErr w:type="spellStart"/>
       <w:proofErr w:type="gramStart"/>
@@ -644,26 +653,61 @@
     </w:p>
     <w:p>
       <w:pPr>
+        <w:spacing w:line="480" w:lineRule="auto"/>
+        <w:jc w:val="both"/>
+        <w:rPr>
+          <w:rFonts w:ascii="Times New Roman" w:hAnsi="Times New Roman" w:cs="Times New Roman"/>
+          <w:sz w:val="24"/>
+          <w:szCs w:val="24"/>
+        </w:rPr>
+      </w:pPr>
+    </w:p>
+    <w:p>
+      <w:pPr>
+        <w:spacing w:line="480" w:lineRule="auto"/>
+        <w:jc w:val="both"/>
+        <w:rPr>
+          <w:rFonts w:ascii="Times New Roman" w:hAnsi="Times New Roman" w:cs="Times New Roman"/>
+          <w:sz w:val="24"/>
+          <w:szCs w:val="24"/>
+        </w:rPr>
+      </w:pPr>
+    </w:p>
+    <w:p>
+      <w:pPr>
+        <w:spacing w:line="480" w:lineRule="auto"/>
+        <w:jc w:val="both"/>
+        <w:rPr>
+          <w:rFonts w:ascii="Times New Roman" w:hAnsi="Times New Roman" w:cs="Times New Roman"/>
+          <w:sz w:val="24"/>
+          <w:szCs w:val="24"/>
+        </w:rPr>
+      </w:pPr>
+    </w:p>
+    <w:p>
+      <w:pPr>
         <w:pStyle w:val="Heading1"/>
         <w:ind w:left="0"/>
-        <w:jc w:val="both"/>
-        <w:rPr>
-          <w:rFonts w:ascii="Times New Roman" w:hAnsi="Times New Roman" w:cs="Times New Roman"/>
-          <w:b/>
-          <w:bCs/>
-        </w:rPr>
-      </w:pPr>
-      <w:r>
-        <w:rPr>
-          <w:rFonts w:ascii="Times New Roman" w:hAnsi="Times New Roman" w:cs="Times New Roman"/>
-          <w:b/>
-          <w:bCs/>
-        </w:rPr>
+        <w:jc w:val="center"/>
+        <w:rPr>
+          <w:rFonts w:ascii="Times New Roman" w:hAnsi="Times New Roman" w:cs="Times New Roman"/>
+          <w:b/>
+          <w:bCs/>
+        </w:rPr>
+      </w:pPr>
+      <w:r>
+        <w:rPr>
+          <w:rFonts w:ascii="Times New Roman" w:hAnsi="Times New Roman" w:cs="Times New Roman"/>
+          <w:b/>
+          <w:bCs/>
+        </w:rPr>
+        <w:lastRenderedPageBreak/>
         <w:t>Introduction</w:t>
       </w:r>
     </w:p>
     <w:p>
       <w:pPr>
+        <w:spacing w:line="480" w:lineRule="auto"/>
         <w:jc w:val="both"/>
         <w:rPr>
           <w:rFonts w:ascii="Times New Roman" w:hAnsi="Times New Roman" w:cs="Times New Roman"/>
@@ -764,16 +808,18 @@
     </w:p>
     <w:p>
       <w:pPr>
-        <w:jc w:val="both"/>
-        <w:rPr>
-          <w:rFonts w:ascii="Times New Roman" w:hAnsi="Times New Roman" w:cs="Times New Roman"/>
-          <w:sz w:val="24"/>
-          <w:szCs w:val="24"/>
-        </w:rPr>
-      </w:pPr>
-    </w:p>
-    <w:p>
-      <w:pPr>
+        <w:spacing w:line="480" w:lineRule="auto"/>
+        <w:jc w:val="both"/>
+        <w:rPr>
+          <w:rFonts w:ascii="Times New Roman" w:hAnsi="Times New Roman" w:cs="Times New Roman"/>
+          <w:sz w:val="24"/>
+          <w:szCs w:val="24"/>
+        </w:rPr>
+      </w:pPr>
+    </w:p>
+    <w:p>
+      <w:pPr>
+        <w:spacing w:line="480" w:lineRule="auto"/>
         <w:jc w:val="both"/>
         <w:rPr>
           <w:rFonts w:ascii="Times New Roman" w:hAnsi="Times New Roman" w:cs="Times New Roman"/>
@@ -851,6 +897,53 @@
           <w:szCs w:val="24"/>
         </w:rPr>
       </w:pPr>
+    </w:p>
+    <w:p>
+      <w:pPr>
+        <w:spacing w:line="480" w:lineRule="auto"/>
+        <w:jc w:val="both"/>
+        <w:rPr>
+          <w:rFonts w:ascii="Times New Roman" w:hAnsi="Times New Roman" w:cs="Times New Roman"/>
+          <w:b/>
+          <w:bCs/>
+          <w:sz w:val="24"/>
+          <w:szCs w:val="24"/>
+        </w:rPr>
+      </w:pPr>
+      <w:r>
+        <w:rPr>
+          <w:rFonts w:ascii="Times New Roman" w:hAnsi="Times New Roman" w:cs="Times New Roman"/>
+          <w:b/>
+          <w:bCs/>
+          <w:sz w:val="24"/>
+          <w:szCs w:val="24"/>
+        </w:rPr>
+        <w:lastRenderedPageBreak/>
+        <w:t>Figure 1</w:t>
+      </w:r>
+    </w:p>
+    <w:p>
+      <w:pPr>
+        <w:spacing w:line="480" w:lineRule="auto"/>
+        <w:jc w:val="both"/>
+        <w:rPr>
+          <w:rFonts w:ascii="Times New Roman" w:hAnsi="Times New Roman" w:cs="Times New Roman"/>
+          <w:i/>
+          <w:iCs/>
+          <w:sz w:val="24"/>
+          <w:szCs w:val="24"/>
+        </w:rPr>
+      </w:pPr>
+      <w:r>
+        <w:rPr>
+          <w:rFonts w:ascii="Times New Roman" w:hAnsi="Times New Roman" w:cs="Times New Roman"/>
+          <w:i/>
+          <w:iCs/>
+          <w:sz w:val="24"/>
+          <w:szCs w:val="24"/>
+        </w:rPr>
+        <w:t>Prototype of the IoT and ML algorithms interaction to predict health</w:t>
+      </w:r>
     </w:p>
     <w:p>
       <w:pPr>
@@ -952,36 +1045,7 @@
     </w:p>
     <w:p>
       <w:pPr>
-        <w:pStyle w:val="ListParagraph"/>
-        <w:jc w:val="both"/>
-        <w:rPr>
-          <w:rFonts w:ascii="Times New Roman" w:hAnsi="Times New Roman" w:cs="Times New Roman"/>
-          <w:sz w:val="24"/>
-          <w:szCs w:val="24"/>
-        </w:rPr>
-      </w:pPr>
-      <w:r>
-        <w:rPr>
-          <w:rFonts w:ascii="Times New Roman" w:hAnsi="Times New Roman" w:cs="Times New Roman"/>
-          <w:sz w:val="24"/>
-          <w:szCs w:val="24"/>
-        </w:rPr>
-        <w:t>Figure 1. Prototype of the IoT and ML algorithms interaction to predict health.</w:t>
-      </w:r>
-    </w:p>
-    <w:p>
-      <w:pPr>
-        <w:pStyle w:val="ListParagraph"/>
-        <w:jc w:val="both"/>
-        <w:rPr>
-          <w:rFonts w:ascii="Times New Roman" w:hAnsi="Times New Roman" w:cs="Times New Roman"/>
-          <w:sz w:val="24"/>
-          <w:szCs w:val="24"/>
-        </w:rPr>
-      </w:pPr>
-    </w:p>
-    <w:p>
-      <w:pPr>
+        <w:spacing w:line="480" w:lineRule="auto"/>
         <w:jc w:val="both"/>
         <w:rPr>
           <w:rFonts w:ascii="Times New Roman" w:hAnsi="Times New Roman" w:cs="Times New Roman"/>
@@ -1027,7 +1091,63 @@
           <w:sz w:val="24"/>
           <w:szCs w:val="24"/>
         </w:rPr>
-        <w:t>Decision trees are the most advanced and helpful algorithms for accuracy and prediction rather than the regression models. The third task is sharing the information to the hospital staff and patient to make them aware of the status and further take necessary actions.</w:t>
+        <w:t xml:space="preserve">Decision trees are the most advanced and helpful algorithms for accuracy and prediction rather than the regression models. The third task is </w:t>
+      </w:r>
+      <w:r>
+        <w:rPr>
+          <w:rFonts w:ascii="Times New Roman" w:hAnsi="Times New Roman" w:cs="Times New Roman"/>
+          <w:sz w:val="24"/>
+          <w:szCs w:val="24"/>
+        </w:rPr>
+        <w:t>to provide</w:t>
+      </w:r>
+      <w:r>
+        <w:rPr>
+          <w:rFonts w:ascii="Times New Roman" w:hAnsi="Times New Roman" w:cs="Times New Roman"/>
+          <w:sz w:val="24"/>
+          <w:szCs w:val="24"/>
+        </w:rPr>
+        <w:t xml:space="preserve"> health professionals with</w:t>
+      </w:r>
+      <w:r>
+        <w:rPr>
+          <w:rFonts w:ascii="Times New Roman" w:hAnsi="Times New Roman" w:cs="Times New Roman"/>
+          <w:sz w:val="24"/>
+          <w:szCs w:val="24"/>
+        </w:rPr>
+        <w:t xml:space="preserve"> a diagram </w:t>
+      </w:r>
+      <w:r>
+        <w:rPr>
+          <w:rFonts w:ascii="Times New Roman" w:hAnsi="Times New Roman" w:cs="Times New Roman"/>
+          <w:sz w:val="24"/>
+          <w:szCs w:val="24"/>
+        </w:rPr>
+        <w:t>which</w:t>
+      </w:r>
+      <w:r>
+        <w:rPr>
+          <w:rFonts w:ascii="Times New Roman" w:hAnsi="Times New Roman" w:cs="Times New Roman"/>
+          <w:sz w:val="24"/>
+          <w:szCs w:val="24"/>
+        </w:rPr>
+        <w:t xml:space="preserve"> increases the probability of accurate patient risk classification</w:t>
+      </w:r>
+      <w:r>
+        <w:rPr>
+          <w:rFonts w:ascii="Times New Roman" w:hAnsi="Times New Roman" w:cs="Times New Roman"/>
+          <w:sz w:val="24"/>
+          <w:szCs w:val="24"/>
+        </w:rPr>
+        <w:t xml:space="preserve"> </w:t>
+      </w:r>
+      <w:r>
+        <w:rPr>
+          <w:rFonts w:ascii="Times New Roman" w:hAnsi="Times New Roman" w:cs="Times New Roman"/>
+          <w:sz w:val="24"/>
+          <w:szCs w:val="24"/>
+        </w:rPr>
+        <w:t>that balances accuracy and simplicity.</w:t>
       </w:r>
     </w:p>
     <w:p>
@@ -1045,40 +1165,111 @@
       <w:pPr>
         <w:pStyle w:val="Heading1"/>
         <w:ind w:left="0"/>
-        <w:jc w:val="both"/>
-        <w:rPr>
-          <w:rFonts w:ascii="Times New Roman" w:hAnsi="Times New Roman" w:cs="Times New Roman"/>
-          <w:b/>
-          <w:bCs/>
-          <w:sz w:val="24"/>
-          <w:szCs w:val="24"/>
-        </w:rPr>
-      </w:pPr>
-      <w:r>
-        <w:rPr>
-          <w:rFonts w:ascii="Times New Roman" w:hAnsi="Times New Roman" w:cs="Times New Roman"/>
-          <w:b/>
-          <w:bCs/>
-          <w:sz w:val="24"/>
-          <w:szCs w:val="24"/>
-        </w:rPr>
+        <w:jc w:val="center"/>
+        <w:rPr>
+          <w:rFonts w:ascii="Times New Roman" w:hAnsi="Times New Roman" w:cs="Times New Roman"/>
+          <w:b/>
+          <w:bCs/>
+        </w:rPr>
+      </w:pPr>
+      <w:r>
+        <w:rPr>
+          <w:rFonts w:ascii="Times New Roman" w:hAnsi="Times New Roman" w:cs="Times New Roman"/>
+          <w:b/>
+          <w:bCs/>
+        </w:rPr>
+        <w:lastRenderedPageBreak/>
         <w:t>Exploratory Data Analysis</w:t>
       </w:r>
     </w:p>
     <w:p>
-      <w:r>
+      <w:pPr>
+        <w:spacing w:line="480" w:lineRule="auto"/>
+        <w:jc w:val="both"/>
+        <w:rPr>
+          <w:rFonts w:ascii="Times New Roman" w:hAnsi="Times New Roman" w:cs="Times New Roman"/>
+          <w:sz w:val="24"/>
+          <w:szCs w:val="24"/>
+        </w:rPr>
+      </w:pPr>
+      <w:r>
+        <w:rPr>
+          <w:rFonts w:ascii="Times New Roman" w:hAnsi="Times New Roman" w:cs="Times New Roman"/>
+          <w:sz w:val="24"/>
+          <w:szCs w:val="24"/>
+        </w:rPr>
         <w:t>The dataset obtained at the UCI Machine Learning library consists of the following features:</w:t>
       </w:r>
       <w:r>
-        <w:t xml:space="preserve"> Age of the patient, Systolic blood pressure, Diastolic blood pressure, Blood sugar levels, body temperature, heart rate. The risk level of the patient health is classified into low, mid and high considering the values of the features. A sample of the data in this dataset is shown in Figure 2.</w:t>
-      </w:r>
-    </w:p>
-    <w:p/>
-    <w:p>
-      <w:r>
-        <w:lastRenderedPageBreak/>
-        <w:tab/>
-      </w:r>
+        <w:rPr>
+          <w:rFonts w:ascii="Times New Roman" w:hAnsi="Times New Roman" w:cs="Times New Roman"/>
+          <w:sz w:val="24"/>
+          <w:szCs w:val="24"/>
+        </w:rPr>
+        <w:t xml:space="preserve"> Age of the patient, Systolic blood pressure, Diastolic blood pressure, Blood sugar levels, body temperature, heart rate. The risk level of the </w:t>
+      </w:r>
+      <w:proofErr w:type="gramStart"/>
+      <w:r>
+        <w:rPr>
+          <w:rFonts w:ascii="Times New Roman" w:hAnsi="Times New Roman" w:cs="Times New Roman"/>
+          <w:sz w:val="24"/>
+          <w:szCs w:val="24"/>
+        </w:rPr>
+        <w:t>patient</w:t>
+      </w:r>
+      <w:proofErr w:type="gramEnd"/>
+      <w:r>
+        <w:rPr>
+          <w:rFonts w:ascii="Times New Roman" w:hAnsi="Times New Roman" w:cs="Times New Roman"/>
+          <w:sz w:val="24"/>
+          <w:szCs w:val="24"/>
+        </w:rPr>
+        <w:t xml:space="preserve"> health is classified into low, mid and high considering the values of the features. A sample of the data in this dataset is shown in Figure 2.</w:t>
+      </w:r>
+    </w:p>
+    <w:p>
+      <w:pPr>
+        <w:rPr>
+          <w:rFonts w:ascii="Times New Roman" w:hAnsi="Times New Roman" w:cs="Times New Roman"/>
+          <w:b/>
+          <w:bCs/>
+          <w:sz w:val="24"/>
+          <w:szCs w:val="24"/>
+        </w:rPr>
+      </w:pPr>
+      <w:r>
+        <w:rPr>
+          <w:rFonts w:ascii="Times New Roman" w:hAnsi="Times New Roman" w:cs="Times New Roman"/>
+          <w:b/>
+          <w:bCs/>
+          <w:sz w:val="24"/>
+          <w:szCs w:val="24"/>
+        </w:rPr>
+        <w:t>Figure 2</w:t>
+      </w:r>
+    </w:p>
+    <w:p>
+      <w:pPr>
+        <w:rPr>
+          <w:rFonts w:ascii="Times New Roman" w:hAnsi="Times New Roman" w:cs="Times New Roman"/>
+          <w:i/>
+          <w:iCs/>
+          <w:sz w:val="24"/>
+          <w:szCs w:val="24"/>
+        </w:rPr>
+      </w:pPr>
+      <w:r>
+        <w:rPr>
+          <w:rFonts w:ascii="Times New Roman" w:hAnsi="Times New Roman" w:cs="Times New Roman"/>
+          <w:i/>
+          <w:iCs/>
+          <w:sz w:val="24"/>
+          <w:szCs w:val="24"/>
+        </w:rPr>
+        <w:t>Sample of the data in the initial dataset</w:t>
+      </w:r>
+    </w:p>
+    <w:p>
       <w:r>
         <w:rPr>
           <w:noProof/>
@@ -1122,15 +1313,6 @@
     </w:p>
     <w:p>
       <w:pPr>
-        <w:ind w:firstLine="720"/>
-      </w:pPr>
-      <w:r>
-        <w:t>Figure 2. Sample of the data in the initial dataset</w:t>
-      </w:r>
-    </w:p>
-    <w:p/>
-    <w:p>
-      <w:pPr>
         <w:pStyle w:val="BodyText"/>
         <w:ind w:left="0"/>
         <w:jc w:val="both"/>
@@ -1179,6 +1361,54 @@
           <w:szCs w:val="24"/>
         </w:rPr>
         <w:t xml:space="preserve">classifying the health risk of the patient. </w:t>
+      </w:r>
+    </w:p>
+    <w:p>
+      <w:pPr>
+        <w:pStyle w:val="BodyText"/>
+        <w:ind w:left="0"/>
+        <w:jc w:val="both"/>
+        <w:rPr>
+          <w:rFonts w:ascii="Times New Roman" w:hAnsi="Times New Roman" w:cs="Times New Roman"/>
+          <w:b/>
+          <w:bCs/>
+          <w:sz w:val="24"/>
+          <w:szCs w:val="24"/>
+        </w:rPr>
+      </w:pPr>
+      <w:r>
+        <w:rPr>
+          <w:rFonts w:ascii="Times New Roman" w:hAnsi="Times New Roman" w:cs="Times New Roman"/>
+          <w:b/>
+          <w:bCs/>
+          <w:sz w:val="24"/>
+          <w:szCs w:val="24"/>
+        </w:rPr>
+        <w:t>Figure 3</w:t>
+      </w:r>
+    </w:p>
+    <w:p>
+      <w:pPr>
+        <w:pStyle w:val="BodyText"/>
+        <w:ind w:left="0"/>
+        <w:jc w:val="both"/>
+        <w:rPr>
+          <w:rFonts w:ascii="Times New Roman" w:hAnsi="Times New Roman" w:cs="Times New Roman"/>
+          <w:i/>
+          <w:iCs/>
+          <w:sz w:val="24"/>
+          <w:szCs w:val="24"/>
+        </w:rPr>
+      </w:pPr>
+      <w:r>
+        <w:rPr>
+          <w:rFonts w:ascii="Times New Roman" w:hAnsi="Times New Roman" w:cs="Times New Roman"/>
+          <w:i/>
+          <w:iCs/>
+          <w:sz w:val="24"/>
+          <w:szCs w:val="24"/>
+        </w:rPr>
+        <w:t>Statistical data showing risk levels of patients for different body temperatures</w:t>
       </w:r>
     </w:p>
     <w:p>
@@ -1247,14 +1477,6 @@
           <w:szCs w:val="24"/>
         </w:rPr>
       </w:pPr>
-      <w:r>
-        <w:rPr>
-          <w:rFonts w:ascii="Times New Roman" w:hAnsi="Times New Roman" w:cs="Times New Roman"/>
-          <w:sz w:val="24"/>
-          <w:szCs w:val="24"/>
-        </w:rPr>
-        <w:t>Figure 3. Statistical data showing risk levels of patients for the body temperature</w:t>
-      </w:r>
     </w:p>
     <w:p>
       <w:pPr>
@@ -1263,10 +1485,23 @@
         <w:jc w:val="both"/>
         <w:rPr>
           <w:rFonts w:ascii="Times New Roman" w:hAnsi="Times New Roman" w:cs="Times New Roman"/>
-          <w:sz w:val="24"/>
-          <w:szCs w:val="24"/>
-        </w:rPr>
-      </w:pPr>
+          <w:b/>
+          <w:bCs/>
+          <w:sz w:val="24"/>
+          <w:szCs w:val="24"/>
+        </w:rPr>
+      </w:pPr>
+      <w:r>
+        <w:rPr>
+          <w:rFonts w:ascii="Times New Roman" w:hAnsi="Times New Roman" w:cs="Times New Roman"/>
+          <w:b/>
+          <w:bCs/>
+          <w:sz w:val="24"/>
+          <w:szCs w:val="24"/>
+        </w:rPr>
+        <w:lastRenderedPageBreak/>
+        <w:t>Figure 4</w:t>
+      </w:r>
     </w:p>
     <w:p>
       <w:pPr>
@@ -1275,10 +1510,22 @@
         <w:jc w:val="both"/>
         <w:rPr>
           <w:rFonts w:ascii="Times New Roman" w:hAnsi="Times New Roman" w:cs="Times New Roman"/>
-          <w:sz w:val="24"/>
-          <w:szCs w:val="24"/>
-        </w:rPr>
-      </w:pPr>
+          <w:i/>
+          <w:iCs/>
+          <w:sz w:val="24"/>
+          <w:szCs w:val="24"/>
+        </w:rPr>
+      </w:pPr>
+      <w:r>
+        <w:rPr>
+          <w:rFonts w:ascii="Times New Roman" w:hAnsi="Times New Roman" w:cs="Times New Roman"/>
+          <w:i/>
+          <w:iCs/>
+          <w:sz w:val="24"/>
+          <w:szCs w:val="24"/>
+        </w:rPr>
+        <w:t>Statistical data showing risk levels of patients for different heart rates</w:t>
+      </w:r>
     </w:p>
     <w:p>
       <w:pPr>
@@ -1298,7 +1545,6 @@
           <w:sz w:val="24"/>
           <w:szCs w:val="24"/>
         </w:rPr>
-        <w:lastRenderedPageBreak/>
         <w:drawing>
           <wp:inline distT="0" distB="0" distL="0" distR="0" wp14:anchorId="4233B9F9" wp14:editId="2123283F">
             <wp:extent cx="2032000" cy="3378200"/>
@@ -1343,41 +1589,172 @@
         <w:jc w:val="both"/>
         <w:rPr>
           <w:rFonts w:ascii="Times New Roman" w:hAnsi="Times New Roman" w:cs="Times New Roman"/>
-          <w:sz w:val="24"/>
-          <w:szCs w:val="24"/>
-        </w:rPr>
-      </w:pPr>
-      <w:r>
-        <w:rPr>
-          <w:rFonts w:ascii="Times New Roman" w:hAnsi="Times New Roman" w:cs="Times New Roman"/>
-          <w:sz w:val="24"/>
-          <w:szCs w:val="24"/>
-        </w:rPr>
-        <w:t xml:space="preserve">Figure </w:t>
-      </w:r>
-      <w:r>
-        <w:rPr>
-          <w:rFonts w:ascii="Times New Roman" w:hAnsi="Times New Roman" w:cs="Times New Roman"/>
-          <w:sz w:val="24"/>
-          <w:szCs w:val="24"/>
-        </w:rPr>
-        <w:t>4.</w:t>
-      </w:r>
-      <w:r>
-        <w:rPr>
-          <w:rFonts w:ascii="Times New Roman" w:hAnsi="Times New Roman" w:cs="Times New Roman"/>
-          <w:sz w:val="24"/>
-          <w:szCs w:val="24"/>
-        </w:rPr>
-        <w:t xml:space="preserve"> </w:t>
-      </w:r>
-      <w:r>
-        <w:rPr>
-          <w:rFonts w:ascii="Times New Roman" w:hAnsi="Times New Roman" w:cs="Times New Roman"/>
-          <w:sz w:val="24"/>
-          <w:szCs w:val="24"/>
-        </w:rPr>
-        <w:t>Statistical data showing risk levels of patients per Heart rate</w:t>
+          <w:b/>
+          <w:bCs/>
+          <w:sz w:val="24"/>
+          <w:szCs w:val="24"/>
+        </w:rPr>
+      </w:pPr>
+    </w:p>
+    <w:p>
+      <w:pPr>
+        <w:pStyle w:val="BodyText"/>
+        <w:ind w:left="0"/>
+        <w:jc w:val="both"/>
+        <w:rPr>
+          <w:rFonts w:ascii="Times New Roman" w:hAnsi="Times New Roman" w:cs="Times New Roman"/>
+          <w:b/>
+          <w:bCs/>
+          <w:sz w:val="24"/>
+          <w:szCs w:val="24"/>
+        </w:rPr>
+      </w:pPr>
+    </w:p>
+    <w:p>
+      <w:pPr>
+        <w:pStyle w:val="BodyText"/>
+        <w:ind w:left="0"/>
+        <w:jc w:val="both"/>
+        <w:rPr>
+          <w:rFonts w:ascii="Times New Roman" w:hAnsi="Times New Roman" w:cs="Times New Roman"/>
+          <w:b/>
+          <w:bCs/>
+          <w:sz w:val="24"/>
+          <w:szCs w:val="24"/>
+        </w:rPr>
+      </w:pPr>
+    </w:p>
+    <w:p>
+      <w:pPr>
+        <w:pStyle w:val="BodyText"/>
+        <w:ind w:left="0"/>
+        <w:jc w:val="both"/>
+        <w:rPr>
+          <w:rFonts w:ascii="Times New Roman" w:hAnsi="Times New Roman" w:cs="Times New Roman"/>
+          <w:b/>
+          <w:bCs/>
+          <w:sz w:val="24"/>
+          <w:szCs w:val="24"/>
+        </w:rPr>
+      </w:pPr>
+    </w:p>
+    <w:p>
+      <w:pPr>
+        <w:pStyle w:val="BodyText"/>
+        <w:ind w:left="0"/>
+        <w:jc w:val="both"/>
+        <w:rPr>
+          <w:rFonts w:ascii="Times New Roman" w:hAnsi="Times New Roman" w:cs="Times New Roman"/>
+          <w:b/>
+          <w:bCs/>
+          <w:sz w:val="24"/>
+          <w:szCs w:val="24"/>
+        </w:rPr>
+      </w:pPr>
+    </w:p>
+    <w:p>
+      <w:pPr>
+        <w:pStyle w:val="BodyText"/>
+        <w:ind w:left="0"/>
+        <w:jc w:val="both"/>
+        <w:rPr>
+          <w:rFonts w:ascii="Times New Roman" w:hAnsi="Times New Roman" w:cs="Times New Roman"/>
+          <w:b/>
+          <w:bCs/>
+          <w:sz w:val="24"/>
+          <w:szCs w:val="24"/>
+        </w:rPr>
+      </w:pPr>
+    </w:p>
+    <w:p>
+      <w:pPr>
+        <w:pStyle w:val="BodyText"/>
+        <w:ind w:left="0"/>
+        <w:jc w:val="both"/>
+        <w:rPr>
+          <w:rFonts w:ascii="Times New Roman" w:hAnsi="Times New Roman" w:cs="Times New Roman"/>
+          <w:b/>
+          <w:bCs/>
+          <w:sz w:val="24"/>
+          <w:szCs w:val="24"/>
+        </w:rPr>
+      </w:pPr>
+    </w:p>
+    <w:p>
+      <w:pPr>
+        <w:pStyle w:val="BodyText"/>
+        <w:ind w:left="0"/>
+        <w:jc w:val="both"/>
+        <w:rPr>
+          <w:rFonts w:ascii="Times New Roman" w:hAnsi="Times New Roman" w:cs="Times New Roman"/>
+          <w:b/>
+          <w:bCs/>
+          <w:sz w:val="24"/>
+          <w:szCs w:val="24"/>
+        </w:rPr>
+      </w:pPr>
+    </w:p>
+    <w:p>
+      <w:pPr>
+        <w:pStyle w:val="BodyText"/>
+        <w:ind w:left="0"/>
+        <w:jc w:val="both"/>
+        <w:rPr>
+          <w:rFonts w:ascii="Times New Roman" w:hAnsi="Times New Roman" w:cs="Times New Roman"/>
+          <w:b/>
+          <w:bCs/>
+          <w:sz w:val="24"/>
+          <w:szCs w:val="24"/>
+        </w:rPr>
+      </w:pPr>
+    </w:p>
+    <w:p>
+      <w:pPr>
+        <w:pStyle w:val="BodyText"/>
+        <w:ind w:left="0"/>
+        <w:jc w:val="both"/>
+        <w:rPr>
+          <w:rFonts w:ascii="Times New Roman" w:hAnsi="Times New Roman" w:cs="Times New Roman"/>
+          <w:b/>
+          <w:bCs/>
+          <w:sz w:val="24"/>
+          <w:szCs w:val="24"/>
+        </w:rPr>
+      </w:pPr>
+      <w:r>
+        <w:rPr>
+          <w:rFonts w:ascii="Times New Roman" w:hAnsi="Times New Roman" w:cs="Times New Roman"/>
+          <w:b/>
+          <w:bCs/>
+          <w:sz w:val="24"/>
+          <w:szCs w:val="24"/>
+        </w:rPr>
+        <w:lastRenderedPageBreak/>
+        <w:t>Figure 5</w:t>
+      </w:r>
+    </w:p>
+    <w:p>
+      <w:pPr>
+        <w:pStyle w:val="BodyText"/>
+        <w:ind w:left="0"/>
+        <w:jc w:val="both"/>
+        <w:rPr>
+          <w:rFonts w:ascii="Times New Roman" w:hAnsi="Times New Roman" w:cs="Times New Roman"/>
+          <w:i/>
+          <w:iCs/>
+          <w:sz w:val="24"/>
+          <w:szCs w:val="24"/>
+        </w:rPr>
+      </w:pPr>
+      <w:r>
+        <w:rPr>
+          <w:rFonts w:ascii="Times New Roman" w:hAnsi="Times New Roman" w:cs="Times New Roman"/>
+          <w:i/>
+          <w:iCs/>
+          <w:sz w:val="24"/>
+          <w:szCs w:val="24"/>
+        </w:rPr>
+        <w:t>Statistical data showing risk levels of patients for different systolic and diastolic blood pressures</w:t>
       </w:r>
     </w:p>
     <w:p>
@@ -1476,38 +1853,55 @@
         </w:drawing>
       </w:r>
     </w:p>
-    <w:p>
-      <w:pPr>
-        <w:pStyle w:val="BodyText"/>
-        <w:ind w:left="0"/>
-        <w:jc w:val="both"/>
-        <w:rPr>
-          <w:rFonts w:ascii="Times New Roman" w:hAnsi="Times New Roman" w:cs="Times New Roman"/>
-          <w:sz w:val="24"/>
-          <w:szCs w:val="24"/>
-        </w:rPr>
-      </w:pPr>
+    <w:p/>
+    <w:p/>
+    <w:p/>
+    <w:p/>
+    <w:p/>
+    <w:p/>
+    <w:p/>
+    <w:p/>
+    <w:p/>
+    <w:p/>
+    <w:p/>
+    <w:p/>
+    <w:p/>
+    <w:p>
+      <w:pPr>
+        <w:rPr>
+          <w:b/>
+          <w:bCs/>
+        </w:rPr>
+      </w:pPr>
+      <w:r>
+        <w:rPr>
+          <w:b/>
+          <w:bCs/>
+        </w:rPr>
+        <w:lastRenderedPageBreak/>
+        <w:t>Figure 6</w:t>
+      </w:r>
+    </w:p>
+    <w:p>
+      <w:pPr>
+        <w:rPr>
+          <w:i/>
+          <w:iCs/>
+        </w:rPr>
+      </w:pPr>
+      <w:r>
+        <w:rPr>
+          <w:i/>
+          <w:iCs/>
+        </w:rPr>
+        <w:t>Statistical data showing risk levels of patients with different blood sugar levels</w:t>
+      </w:r>
+    </w:p>
+    <w:p>
       <w:r>
         <w:rPr>
           <w:noProof/>
         </w:rPr>
-        <w:t xml:space="preserve">Figure 5. </w:t>
-      </w:r>
-      <w:r>
-        <w:rPr>
-          <w:rFonts w:ascii="Times New Roman" w:hAnsi="Times New Roman" w:cs="Times New Roman"/>
-          <w:sz w:val="24"/>
-          <w:szCs w:val="24"/>
-        </w:rPr>
-        <w:t>Statistical data showing risk levels of patients for the Systolic and Diastolic blood pressure.</w:t>
-      </w:r>
-    </w:p>
-    <w:p>
-      <w:r>
-        <w:rPr>
-          <w:noProof/>
-        </w:rPr>
-        <w:lastRenderedPageBreak/>
         <w:drawing>
           <wp:inline distT="0" distB="0" distL="0" distR="0" wp14:anchorId="00E1C322" wp14:editId="709C8993">
             <wp:extent cx="1752600" cy="4927600"/>
@@ -1547,62 +1941,108 @@
     </w:p>
     <w:p>
       <w:pPr>
+        <w:spacing w:line="480" w:lineRule="auto"/>
+        <w:jc w:val="both"/>
+        <w:rPr>
+          <w:rFonts w:ascii="Times New Roman" w:hAnsi="Times New Roman" w:cs="Times New Roman"/>
+          <w:sz w:val="24"/>
+          <w:szCs w:val="24"/>
+        </w:rPr>
+      </w:pPr>
+      <w:r>
+        <w:rPr>
+          <w:rFonts w:ascii="Times New Roman" w:hAnsi="Times New Roman" w:cs="Times New Roman"/>
+          <w:sz w:val="24"/>
+          <w:szCs w:val="24"/>
+        </w:rPr>
+        <w:t xml:space="preserve">The </w:t>
+      </w:r>
+      <w:r>
+        <w:rPr>
+          <w:rFonts w:ascii="Times New Roman" w:hAnsi="Times New Roman" w:cs="Times New Roman"/>
+          <w:sz w:val="24"/>
+          <w:szCs w:val="24"/>
+        </w:rPr>
+        <w:t>s</w:t>
+      </w:r>
+      <w:r>
+        <w:rPr>
+          <w:rFonts w:ascii="Times New Roman" w:hAnsi="Times New Roman" w:cs="Times New Roman"/>
+          <w:sz w:val="24"/>
+          <w:szCs w:val="24"/>
+        </w:rPr>
+        <w:t>tatistical data</w:t>
+      </w:r>
+      <w:r>
+        <w:rPr>
+          <w:rFonts w:ascii="Times New Roman" w:hAnsi="Times New Roman" w:cs="Times New Roman"/>
+          <w:sz w:val="24"/>
+          <w:szCs w:val="24"/>
+        </w:rPr>
+        <w:t xml:space="preserve"> shown above</w:t>
+      </w:r>
+      <w:r>
+        <w:rPr>
+          <w:rFonts w:ascii="Times New Roman" w:hAnsi="Times New Roman" w:cs="Times New Roman"/>
+          <w:sz w:val="24"/>
+          <w:szCs w:val="24"/>
+        </w:rPr>
+        <w:t xml:space="preserve"> has no</w:t>
+      </w:r>
+      <w:r>
+        <w:rPr>
+          <w:rFonts w:ascii="Times New Roman" w:hAnsi="Times New Roman" w:cs="Times New Roman"/>
+          <w:sz w:val="24"/>
+          <w:szCs w:val="24"/>
+        </w:rPr>
+        <w:t xml:space="preserve"> significance in </w:t>
+      </w:r>
+      <w:r>
+        <w:rPr>
+          <w:rFonts w:ascii="Times New Roman" w:hAnsi="Times New Roman" w:cs="Times New Roman"/>
+          <w:sz w:val="24"/>
+          <w:szCs w:val="24"/>
+        </w:rPr>
+        <w:t>indicat</w:t>
+      </w:r>
+      <w:r>
+        <w:rPr>
+          <w:rFonts w:ascii="Times New Roman" w:hAnsi="Times New Roman" w:cs="Times New Roman"/>
+          <w:sz w:val="24"/>
+          <w:szCs w:val="24"/>
+        </w:rPr>
+        <w:t xml:space="preserve">ing </w:t>
+      </w:r>
+      <w:r>
+        <w:rPr>
+          <w:rFonts w:ascii="Times New Roman" w:hAnsi="Times New Roman" w:cs="Times New Roman"/>
+          <w:sz w:val="24"/>
+          <w:szCs w:val="24"/>
+        </w:rPr>
+        <w:t xml:space="preserve">any contributing </w:t>
+      </w:r>
+      <w:r>
+        <w:rPr>
+          <w:rFonts w:ascii="Times New Roman" w:hAnsi="Times New Roman" w:cs="Times New Roman"/>
+          <w:sz w:val="24"/>
+          <w:szCs w:val="24"/>
+        </w:rPr>
+        <w:t>features for high risk of the patients.</w:t>
+      </w:r>
+      <w:r>
+        <w:rPr>
+          <w:rFonts w:ascii="Times New Roman" w:hAnsi="Times New Roman" w:cs="Times New Roman"/>
+          <w:sz w:val="24"/>
+          <w:szCs w:val="24"/>
+        </w:rPr>
+        <w:t xml:space="preserve"> Hence, the data is further considered for input to various machine learning classifying algorithms to find the accuracy and obtaining a decision tree. </w:t>
+      </w:r>
+    </w:p>
+    <w:p/>
+    <w:p>
+      <w:pPr>
         <w:pStyle w:val="Heading3"/>
-        <w:jc w:val="both"/>
-        <w:rPr>
-          <w:rFonts w:ascii="Times New Roman" w:eastAsiaTheme="minorHAnsi" w:hAnsi="Times New Roman" w:cs="Times New Roman"/>
-          <w:color w:val="auto"/>
-        </w:rPr>
-      </w:pPr>
-      <w:r>
-        <w:rPr>
-          <w:rFonts w:ascii="Times New Roman" w:eastAsiaTheme="minorHAnsi" w:hAnsi="Times New Roman" w:cs="Times New Roman"/>
-          <w:color w:val="auto"/>
-        </w:rPr>
-        <w:t>Figure 6. Statistical data showing risk levels of patients per Heart rate</w:t>
-      </w:r>
-    </w:p>
-    <w:p/>
-    <w:p>
-      <w:r>
-        <w:t xml:space="preserve">The </w:t>
-      </w:r>
-      <w:r>
-        <w:t>s</w:t>
-      </w:r>
-      <w:r>
-        <w:t>tatistical data</w:t>
-      </w:r>
-      <w:r>
-        <w:t xml:space="preserve"> shown above</w:t>
-      </w:r>
-      <w:r>
-        <w:t xml:space="preserve"> has no</w:t>
-      </w:r>
-      <w:r>
-        <w:t xml:space="preserve"> significance in </w:t>
-      </w:r>
-      <w:r>
-        <w:t>indicat</w:t>
-      </w:r>
-      <w:r>
-        <w:t xml:space="preserve">ing </w:t>
-      </w:r>
-      <w:r>
-        <w:t xml:space="preserve">any contributing </w:t>
-      </w:r>
-      <w:r>
-        <w:t>features for high risk of the patients.</w:t>
-      </w:r>
-      <w:r>
-        <w:t xml:space="preserve"> Hence, the data is further considered for input to various machine learning classifying algorithms to find the accuracy and obtaining a decision tree. </w:t>
-      </w:r>
-    </w:p>
-    <w:p/>
-    <w:p>
-      <w:pPr>
-        <w:pStyle w:val="Heading3"/>
-        <w:jc w:val="both"/>
+        <w:jc w:val="center"/>
         <w:rPr>
           <w:rFonts w:ascii="Times New Roman" w:hAnsi="Times New Roman" w:cs="Times New Roman"/>
           <w:b/>
@@ -1642,7 +2082,113 @@
           <w:sz w:val="24"/>
           <w:szCs w:val="24"/>
         </w:rPr>
-        <w:t xml:space="preserve">The data is categorized as two equal halves of test and training data. Groups of data is fit into SVM, Decision tree, </w:t>
+        <w:t xml:space="preserve">The data is categorized as two equal halves of test and training data. Groups of data </w:t>
+      </w:r>
+      <w:proofErr w:type="gramStart"/>
+      <w:r>
+        <w:rPr>
+          <w:rFonts w:ascii="Times New Roman" w:hAnsi="Times New Roman" w:cs="Times New Roman"/>
+          <w:sz w:val="24"/>
+          <w:szCs w:val="24"/>
+        </w:rPr>
+        <w:t>is</w:t>
+      </w:r>
+      <w:proofErr w:type="gramEnd"/>
+      <w:r>
+        <w:rPr>
+          <w:rFonts w:ascii="Times New Roman" w:hAnsi="Times New Roman" w:cs="Times New Roman"/>
+          <w:sz w:val="24"/>
+          <w:szCs w:val="24"/>
+        </w:rPr>
+        <w:t xml:space="preserve"> fit into SVM, Decision tree, </w:t>
+      </w:r>
+      <w:r>
+        <w:rPr>
+          <w:rFonts w:ascii="Times New Roman" w:hAnsi="Times New Roman" w:cs="Times New Roman"/>
+          <w:sz w:val="24"/>
+          <w:szCs w:val="24"/>
+        </w:rPr>
+        <w:t>grid search optimized decision tree</w:t>
+      </w:r>
+      <w:r>
+        <w:rPr>
+          <w:rFonts w:ascii="Times New Roman" w:hAnsi="Times New Roman" w:cs="Times New Roman"/>
+          <w:sz w:val="24"/>
+          <w:szCs w:val="24"/>
+        </w:rPr>
+        <w:t xml:space="preserve">, </w:t>
+      </w:r>
+      <w:r>
+        <w:rPr>
+          <w:rFonts w:ascii="Times New Roman" w:hAnsi="Times New Roman" w:cs="Times New Roman"/>
+          <w:sz w:val="24"/>
+          <w:szCs w:val="24"/>
+        </w:rPr>
+        <w:t>and randomized search optimized decision tree</w:t>
+      </w:r>
+      <w:r>
+        <w:rPr>
+          <w:rFonts w:ascii="Times New Roman" w:hAnsi="Times New Roman" w:cs="Times New Roman"/>
+          <w:sz w:val="24"/>
+          <w:szCs w:val="24"/>
+        </w:rPr>
+        <w:t xml:space="preserve"> through python code</w:t>
+      </w:r>
+      <w:r>
+        <w:rPr>
+          <w:rFonts w:ascii="Times New Roman" w:hAnsi="Times New Roman" w:cs="Times New Roman"/>
+          <w:sz w:val="24"/>
+          <w:szCs w:val="24"/>
+        </w:rPr>
+        <w:t>.</w:t>
+      </w:r>
+      <w:r>
+        <w:rPr>
+          <w:rFonts w:ascii="Times New Roman" w:hAnsi="Times New Roman" w:cs="Times New Roman"/>
+          <w:sz w:val="24"/>
+          <w:szCs w:val="24"/>
+        </w:rPr>
+        <w:t xml:space="preserve"> The </w:t>
+      </w:r>
+      <w:r>
+        <w:rPr>
+          <w:rFonts w:ascii="Times New Roman" w:hAnsi="Times New Roman" w:cs="Times New Roman"/>
+          <w:sz w:val="24"/>
+          <w:szCs w:val="24"/>
+        </w:rPr>
+        <w:t>grid search and randomized search</w:t>
+      </w:r>
+      <w:r>
+        <w:rPr>
+          <w:rFonts w:ascii="Times New Roman" w:hAnsi="Times New Roman" w:cs="Times New Roman"/>
+          <w:sz w:val="24"/>
+          <w:szCs w:val="24"/>
+        </w:rPr>
+        <w:t xml:space="preserve"> </w:t>
+      </w:r>
+      <w:r>
+        <w:rPr>
+          <w:rFonts w:ascii="Times New Roman" w:hAnsi="Times New Roman" w:cs="Times New Roman"/>
+          <w:sz w:val="24"/>
+          <w:szCs w:val="24"/>
+        </w:rPr>
+        <w:t>methods were utilized to optimize the parameters for the decision tree model</w:t>
+      </w:r>
+      <w:r>
+        <w:rPr>
+          <w:rFonts w:ascii="Times New Roman" w:hAnsi="Times New Roman" w:cs="Times New Roman"/>
+          <w:sz w:val="24"/>
+          <w:szCs w:val="24"/>
+        </w:rPr>
+        <w:t xml:space="preserve">. </w:t>
+      </w:r>
+      <w:r>
+        <w:rPr>
+          <w:rFonts w:ascii="Times New Roman" w:hAnsi="Times New Roman" w:cs="Times New Roman"/>
+          <w:sz w:val="24"/>
+          <w:szCs w:val="24"/>
+        </w:rPr>
+        <w:t xml:space="preserve">The parameter of </w:t>
       </w:r>
       <w:proofErr w:type="spellStart"/>
       <w:r>
@@ -1651,7 +2197,7 @@
           <w:sz w:val="24"/>
           <w:szCs w:val="24"/>
         </w:rPr>
-        <w:t>GridSearchCV</w:t>
+        <w:t>max_depth</w:t>
       </w:r>
       <w:proofErr w:type="spellEnd"/>
       <w:r>
@@ -1660,25 +2206,23 @@
           <w:sz w:val="24"/>
           <w:szCs w:val="24"/>
         </w:rPr>
-        <w:t xml:space="preserve">, </w:t>
-      </w:r>
-      <w:proofErr w:type="spellStart"/>
-      <w:r>
-        <w:rPr>
-          <w:rFonts w:ascii="Times New Roman" w:hAnsi="Times New Roman" w:cs="Times New Roman"/>
-          <w:sz w:val="24"/>
-          <w:szCs w:val="24"/>
-        </w:rPr>
-        <w:t>RandomizedSearchCV</w:t>
-      </w:r>
-      <w:proofErr w:type="spellEnd"/>
-      <w:r>
-        <w:rPr>
-          <w:rFonts w:ascii="Times New Roman" w:hAnsi="Times New Roman" w:cs="Times New Roman"/>
-          <w:sz w:val="24"/>
-          <w:szCs w:val="24"/>
-        </w:rPr>
-        <w:t xml:space="preserve"> through python code</w:t>
+        <w:t xml:space="preserve"> was tuned in a way that would balance both accuracy and simplicity of the model</w:t>
+      </w:r>
+      <w:r>
+        <w:rPr>
+          <w:rFonts w:ascii="Times New Roman" w:hAnsi="Times New Roman" w:cs="Times New Roman"/>
+          <w:sz w:val="24"/>
+          <w:szCs w:val="24"/>
+        </w:rPr>
+        <w:t xml:space="preserve">. </w:t>
+      </w:r>
+      <w:r>
+        <w:rPr>
+          <w:rFonts w:ascii="Times New Roman" w:hAnsi="Times New Roman" w:cs="Times New Roman"/>
+          <w:sz w:val="24"/>
+          <w:szCs w:val="24"/>
+        </w:rPr>
+        <w:t>On average, the most optimized decision tree classifier would have an accuracy of around 83%</w:t>
       </w:r>
       <w:r>
         <w:rPr>
@@ -1687,63 +2231,13 @@
           <w:szCs w:val="24"/>
         </w:rPr>
         <w:t>.</w:t>
-      </w:r>
-      <w:r>
-        <w:rPr>
-          <w:rFonts w:ascii="Times New Roman" w:hAnsi="Times New Roman" w:cs="Times New Roman"/>
-          <w:sz w:val="24"/>
-          <w:szCs w:val="24"/>
-        </w:rPr>
-        <w:t xml:space="preserve"> The </w:t>
-      </w:r>
-      <w:r>
-        <w:rPr>
-          <w:rFonts w:ascii="Times New Roman" w:hAnsi="Times New Roman" w:cs="Times New Roman"/>
-          <w:sz w:val="24"/>
-          <w:szCs w:val="24"/>
-        </w:rPr>
-        <w:t>Grid</w:t>
-      </w:r>
-      <w:r>
-        <w:rPr>
-          <w:rFonts w:ascii="Times New Roman" w:hAnsi="Times New Roman" w:cs="Times New Roman"/>
-          <w:sz w:val="24"/>
-          <w:szCs w:val="24"/>
-        </w:rPr>
-        <w:t>Search CV algorithms have a hyperparameter tuning capability to get the best parameters</w:t>
-      </w:r>
-      <w:r>
-        <w:rPr>
-          <w:rFonts w:ascii="Times New Roman" w:hAnsi="Times New Roman" w:cs="Times New Roman"/>
-          <w:sz w:val="24"/>
-          <w:szCs w:val="24"/>
-        </w:rPr>
-        <w:t xml:space="preserve">. Algorithms have shown below Decision-tree classification can vary for different tree depth. </w:t>
-      </w:r>
-      <w:proofErr w:type="spellStart"/>
-      <w:r>
-        <w:rPr>
-          <w:rFonts w:ascii="Times New Roman" w:hAnsi="Times New Roman" w:cs="Times New Roman"/>
-          <w:sz w:val="24"/>
-          <w:szCs w:val="24"/>
-        </w:rPr>
-        <w:t>GridSearchCV</w:t>
-      </w:r>
-      <w:proofErr w:type="spellEnd"/>
-      <w:r>
-        <w:rPr>
-          <w:rFonts w:ascii="Times New Roman" w:hAnsi="Times New Roman" w:cs="Times New Roman"/>
-          <w:sz w:val="24"/>
-          <w:szCs w:val="24"/>
-        </w:rPr>
-        <w:t xml:space="preserve"> algorithm has predicted the results with 83% accuracy.</w:t>
       </w:r>
     </w:p>
     <w:p>
       <w:pPr>
         <w:pStyle w:val="Heading1"/>
         <w:ind w:left="0"/>
-        <w:jc w:val="both"/>
+        <w:jc w:val="center"/>
         <w:rPr>
           <w:rFonts w:ascii="Times New Roman" w:hAnsi="Times New Roman" w:cs="Times New Roman"/>
           <w:b/>
@@ -1922,7 +2416,23 @@
           <w:sz w:val="24"/>
           <w:szCs w:val="24"/>
         </w:rPr>
-        <w:t>The pseudocode for these machine learning algorithms can be as follows:</w:t>
+        <w:t xml:space="preserve">The pseudocode for these machine learning algorithms </w:t>
+      </w:r>
+      <w:r>
+        <w:rPr>
+          <w:rFonts w:ascii="Times New Roman" w:hAnsi="Times New Roman" w:cs="Times New Roman"/>
+          <w:sz w:val="24"/>
+          <w:szCs w:val="24"/>
+        </w:rPr>
+        <w:t>is</w:t>
+      </w:r>
+      <w:r>
+        <w:rPr>
+          <w:rFonts w:ascii="Times New Roman" w:hAnsi="Times New Roman" w:cs="Times New Roman"/>
+          <w:sz w:val="24"/>
+          <w:szCs w:val="24"/>
+        </w:rPr>
+        <w:t xml:space="preserve"> as follows:</w:t>
       </w:r>
     </w:p>
     <w:p>
@@ -2164,6 +2674,7 @@
           <w:sz w:val="24"/>
           <w:szCs w:val="24"/>
         </w:rPr>
+        <w:lastRenderedPageBreak/>
         <w:tab/>
         <w:t>END LOOP</w:t>
       </w:r>
@@ -2192,7 +2703,6 @@
           <w:sz w:val="24"/>
           <w:szCs w:val="24"/>
         </w:rPr>
-        <w:lastRenderedPageBreak/>
         <w:t>COMPARE with trained data and test data</w:t>
       </w:r>
     </w:p>
@@ -2266,7 +2776,160 @@
           <w:sz w:val="24"/>
           <w:szCs w:val="24"/>
         </w:rPr>
-        <w:t xml:space="preserve">The max depth of search for this model is limited to 21 due to the considerations for cost pruning. The </w:t>
+        <w:t>Before the focus on the decision tree classifier, a comparison was made with the SVM classifier. The results of that can be seen in Figure 7 below, and it shows a clear winner in the decision tree when it comes to accuracy.</w:t>
+      </w:r>
+    </w:p>
+    <w:p>
+      <w:pPr>
+        <w:spacing w:line="480" w:lineRule="auto"/>
+        <w:jc w:val="both"/>
+        <w:rPr>
+          <w:rFonts w:ascii="Times New Roman" w:hAnsi="Times New Roman" w:cs="Times New Roman"/>
+          <w:b/>
+          <w:bCs/>
+          <w:sz w:val="24"/>
+          <w:szCs w:val="24"/>
+        </w:rPr>
+      </w:pPr>
+      <w:r>
+        <w:rPr>
+          <w:rFonts w:ascii="Times New Roman" w:hAnsi="Times New Roman" w:cs="Times New Roman"/>
+          <w:b/>
+          <w:bCs/>
+          <w:sz w:val="24"/>
+          <w:szCs w:val="24"/>
+        </w:rPr>
+        <w:t>Figure 7</w:t>
+      </w:r>
+    </w:p>
+    <w:p>
+      <w:pPr>
+        <w:spacing w:line="480" w:lineRule="auto"/>
+        <w:jc w:val="both"/>
+        <w:rPr>
+          <w:rFonts w:ascii="Times New Roman" w:hAnsi="Times New Roman" w:cs="Times New Roman"/>
+          <w:i/>
+          <w:iCs/>
+          <w:sz w:val="24"/>
+          <w:szCs w:val="24"/>
+        </w:rPr>
+      </w:pPr>
+      <w:r>
+        <w:rPr>
+          <w:rFonts w:ascii="Times New Roman" w:hAnsi="Times New Roman" w:cs="Times New Roman"/>
+          <w:i/>
+          <w:iCs/>
+          <w:sz w:val="24"/>
+          <w:szCs w:val="24"/>
+        </w:rPr>
+        <w:t>Prediction accuracy score comparison between SVM and Decision tree classifiers</w:t>
+      </w:r>
+    </w:p>
+    <w:p>
+      <w:pPr>
+        <w:spacing w:line="480" w:lineRule="auto"/>
+        <w:jc w:val="both"/>
+        <w:rPr>
+          <w:rFonts w:ascii="Times New Roman" w:hAnsi="Times New Roman" w:cs="Times New Roman"/>
+          <w:sz w:val="24"/>
+          <w:szCs w:val="24"/>
+        </w:rPr>
+      </w:pPr>
+      <w:r>
+        <w:rPr>
+          <w:rFonts w:ascii="Times New Roman" w:hAnsi="Times New Roman" w:cs="Times New Roman"/>
+          <w:noProof/>
+          <w:sz w:val="24"/>
+          <w:szCs w:val="24"/>
+        </w:rPr>
+        <w:drawing>
+          <wp:inline distT="0" distB="0" distL="0" distR="0" wp14:anchorId="00BE6256" wp14:editId="2047B92E">
+            <wp:extent cx="5943600" cy="4220845"/>
+            <wp:effectExtent l="0" t="0" r="0" b="8255"/>
+            <wp:docPr id="1080212016" name="Picture 1" descr="A graph of different colored shapes&#10;&#10;Description automatically generated with medium confidence"/>
+            <wp:cNvGraphicFramePr>
+              <a:graphicFrameLocks xmlns:a="http://schemas.openxmlformats.org/drawingml/2006/main" noChangeAspect="1"/>
+            </wp:cNvGraphicFramePr>
+            <a:graphic xmlns:a="http://schemas.openxmlformats.org/drawingml/2006/main">
+              <a:graphicData uri="http://schemas.openxmlformats.org/drawingml/2006/picture">
+                <pic:pic xmlns:pic="http://schemas.openxmlformats.org/drawingml/2006/picture">
+                  <pic:nvPicPr>
+                    <pic:cNvPr id="1080212016" name="Picture 1" descr="A graph of different colored shapes&#10;&#10;Description automatically generated with medium confidence"/>
+                    <pic:cNvPicPr/>
+                  </pic:nvPicPr>
+                  <pic:blipFill>
+                    <a:blip r:embed="rId16"/>
+                    <a:stretch>
+                      <a:fillRect/>
+                    </a:stretch>
+                  </pic:blipFill>
+                  <pic:spPr>
+                    <a:xfrm>
+                      <a:off x="0" y="0"/>
+                      <a:ext cx="5943600" cy="4220845"/>
+                    </a:xfrm>
+                    <a:prstGeom prst="rect">
+                      <a:avLst/>
+                    </a:prstGeom>
+                  </pic:spPr>
+                </pic:pic>
+              </a:graphicData>
+            </a:graphic>
+          </wp:inline>
+        </w:drawing>
+      </w:r>
+    </w:p>
+    <w:p>
+      <w:pPr>
+        <w:spacing w:line="480" w:lineRule="auto"/>
+        <w:jc w:val="both"/>
+        <w:rPr>
+          <w:rFonts w:ascii="Times New Roman" w:hAnsi="Times New Roman" w:cs="Times New Roman"/>
+          <w:noProof/>
+          <w:sz w:val="24"/>
+          <w:szCs w:val="24"/>
+        </w:rPr>
+      </w:pPr>
+      <w:r>
+        <w:rPr>
+          <w:rFonts w:ascii="Times New Roman" w:hAnsi="Times New Roman" w:cs="Times New Roman"/>
+          <w:sz w:val="24"/>
+          <w:szCs w:val="24"/>
+        </w:rPr>
+        <w:lastRenderedPageBreak/>
+        <w:t xml:space="preserve">After deciding on </w:t>
+      </w:r>
+      <w:r>
+        <w:rPr>
+          <w:rFonts w:ascii="Times New Roman" w:hAnsi="Times New Roman" w:cs="Times New Roman"/>
+          <w:sz w:val="24"/>
+          <w:szCs w:val="24"/>
+        </w:rPr>
+        <w:t>using the decision tree as the model of choice, m</w:t>
+      </w:r>
+      <w:r>
+        <w:rPr>
+          <w:rFonts w:ascii="Times New Roman" w:hAnsi="Times New Roman" w:cs="Times New Roman"/>
+          <w:sz w:val="24"/>
+          <w:szCs w:val="24"/>
+        </w:rPr>
+        <w:t xml:space="preserve">ultiple techniques were utilized to optimize </w:t>
+      </w:r>
+      <w:r>
+        <w:rPr>
+          <w:rFonts w:ascii="Times New Roman" w:hAnsi="Times New Roman" w:cs="Times New Roman"/>
+          <w:sz w:val="24"/>
+          <w:szCs w:val="24"/>
+        </w:rPr>
+        <w:t>its accuracy</w:t>
+      </w:r>
+      <w:r>
+        <w:rPr>
+          <w:rFonts w:ascii="Times New Roman" w:hAnsi="Times New Roman" w:cs="Times New Roman"/>
+          <w:sz w:val="24"/>
+          <w:szCs w:val="24"/>
+        </w:rPr>
+        <w:t xml:space="preserve">. One of these techniques was optimization of the </w:t>
       </w:r>
       <w:proofErr w:type="spellStart"/>
       <w:r>
@@ -2275,7 +2938,7 @@
           <w:sz w:val="24"/>
           <w:szCs w:val="24"/>
         </w:rPr>
-        <w:t>GridSearchCV</w:t>
+        <w:t>max_depth</w:t>
       </w:r>
       <w:proofErr w:type="spellEnd"/>
       <w:r>
@@ -2284,43 +2947,32 @@
           <w:sz w:val="24"/>
           <w:szCs w:val="24"/>
         </w:rPr>
-        <w:t xml:space="preserve"> algorithm has predicted with </w:t>
-      </w:r>
-      <w:proofErr w:type="spellStart"/>
-      <w:r>
-        <w:rPr>
-          <w:rFonts w:ascii="Times New Roman" w:hAnsi="Times New Roman" w:cs="Times New Roman"/>
-          <w:sz w:val="24"/>
-          <w:szCs w:val="24"/>
-        </w:rPr>
-        <w:t>upto</w:t>
-      </w:r>
-      <w:proofErr w:type="spellEnd"/>
-      <w:r>
-        <w:rPr>
-          <w:rFonts w:ascii="Times New Roman" w:hAnsi="Times New Roman" w:cs="Times New Roman"/>
-          <w:sz w:val="24"/>
-          <w:szCs w:val="24"/>
-        </w:rPr>
-        <w:t xml:space="preserve"> 90% accuracy on the training dataset. The accuracy of the predictions has increased exponentially as the depth of the tree increased. The </w:t>
-      </w:r>
-      <w:proofErr w:type="spellStart"/>
-      <w:r>
-        <w:rPr>
-          <w:rFonts w:ascii="Times New Roman" w:hAnsi="Times New Roman" w:cs="Times New Roman"/>
-          <w:sz w:val="24"/>
-          <w:szCs w:val="24"/>
-        </w:rPr>
-        <w:t>GridSearchVC</w:t>
-      </w:r>
-      <w:proofErr w:type="spellEnd"/>
-      <w:r>
-        <w:rPr>
-          <w:rFonts w:ascii="Times New Roman" w:hAnsi="Times New Roman" w:cs="Times New Roman"/>
-          <w:sz w:val="24"/>
-          <w:szCs w:val="24"/>
-        </w:rPr>
-        <w:t xml:space="preserve"> algorithm has also predicted with consistent accuracy for test data and has shown constant 80% accuracy rate as the depth of the tree increased.</w:t>
+        <w:t xml:space="preserve"> parameter. As shown in Figure </w:t>
+      </w:r>
+      <w:r>
+        <w:rPr>
+          <w:rFonts w:ascii="Times New Roman" w:hAnsi="Times New Roman" w:cs="Times New Roman"/>
+          <w:sz w:val="24"/>
+          <w:szCs w:val="24"/>
+        </w:rPr>
+        <w:t>8</w:t>
+      </w:r>
+      <w:r>
+        <w:rPr>
+          <w:rFonts w:ascii="Times New Roman" w:hAnsi="Times New Roman" w:cs="Times New Roman"/>
+          <w:sz w:val="24"/>
+          <w:szCs w:val="24"/>
+        </w:rPr>
+        <w:t>, model accuracy increases with model depth up until around 15, and it plateaus around 80/90 percent for the training and testing data, respectively.</w:t>
+      </w:r>
+      <w:r>
+        <w:rPr>
+          <w:rFonts w:ascii="Times New Roman" w:hAnsi="Times New Roman" w:cs="Times New Roman"/>
+          <w:noProof/>
+          <w:sz w:val="24"/>
+          <w:szCs w:val="24"/>
+        </w:rPr>
+        <w:t xml:space="preserve"> </w:t>
       </w:r>
     </w:p>
     <w:p>
@@ -2329,21 +2981,71 @@
         <w:jc w:val="both"/>
         <w:rPr>
           <w:rFonts w:ascii="Times New Roman" w:hAnsi="Times New Roman" w:cs="Times New Roman"/>
-          <w:sz w:val="24"/>
-          <w:szCs w:val="24"/>
-        </w:rPr>
-      </w:pPr>
-      <w:r>
-        <w:rPr>
-          <w:rFonts w:ascii="Times New Roman" w:hAnsi="Times New Roman" w:cs="Times New Roman"/>
+          <w:b/>
+          <w:bCs/>
           <w:noProof/>
           <w:sz w:val="24"/>
           <w:szCs w:val="24"/>
         </w:rPr>
+      </w:pPr>
+      <w:r>
+        <w:rPr>
+          <w:rFonts w:ascii="Times New Roman" w:hAnsi="Times New Roman" w:cs="Times New Roman"/>
+          <w:b/>
+          <w:bCs/>
+          <w:noProof/>
+          <w:sz w:val="24"/>
+          <w:szCs w:val="24"/>
+        </w:rPr>
+        <w:t>Figure 8</w:t>
+      </w:r>
+    </w:p>
+    <w:p>
+      <w:pPr>
+        <w:spacing w:line="480" w:lineRule="auto"/>
+        <w:jc w:val="both"/>
+        <w:rPr>
+          <w:rFonts w:ascii="Times New Roman" w:hAnsi="Times New Roman" w:cs="Times New Roman"/>
+          <w:i/>
+          <w:iCs/>
+          <w:noProof/>
+          <w:sz w:val="24"/>
+          <w:szCs w:val="24"/>
+        </w:rPr>
+      </w:pPr>
+      <w:r>
+        <w:rPr>
+          <w:rFonts w:ascii="Times New Roman" w:hAnsi="Times New Roman" w:cs="Times New Roman"/>
+          <w:i/>
+          <w:iCs/>
+          <w:noProof/>
+          <w:sz w:val="24"/>
+          <w:szCs w:val="24"/>
+        </w:rPr>
+        <w:t>Model accuracy at different max_depth values</w:t>
+      </w:r>
+    </w:p>
+    <w:p>
+      <w:pPr>
+        <w:spacing w:line="480" w:lineRule="auto"/>
+        <w:jc w:val="both"/>
+        <w:rPr>
+          <w:rFonts w:ascii="Times New Roman" w:hAnsi="Times New Roman" w:cs="Times New Roman"/>
+          <w:sz w:val="24"/>
+          <w:szCs w:val="24"/>
+        </w:rPr>
+      </w:pPr>
+      <w:r>
+        <w:rPr>
+          <w:rFonts w:ascii="Times New Roman" w:hAnsi="Times New Roman" w:cs="Times New Roman"/>
+          <w:noProof/>
+          <w:sz w:val="24"/>
+          <w:szCs w:val="24"/>
+        </w:rPr>
         <w:drawing>
-          <wp:inline distT="0" distB="0" distL="0" distR="0" wp14:anchorId="6CF2D49A" wp14:editId="4E494474">
+          <wp:inline distT="0" distB="0" distL="0" distR="0" wp14:anchorId="5DE014CA" wp14:editId="2329C1C4">
             <wp:extent cx="5943600" cy="3679190"/>
-            <wp:effectExtent l="0" t="0" r="0" b="3810"/>
+            <wp:effectExtent l="0" t="0" r="0" b="0"/>
             <wp:docPr id="374419926" name="Picture 1" descr="A graph with blue and orange lines&#10;&#10;Description automatically generated"/>
             <wp:cNvGraphicFramePr>
               <a:graphicFrameLocks xmlns:a="http://schemas.openxmlformats.org/drawingml/2006/main" noChangeAspect="1"/>
@@ -2356,7 +3058,7 @@
                     <pic:cNvPicPr/>
                   </pic:nvPicPr>
                   <pic:blipFill>
-                    <a:blip r:embed="rId16"/>
+                    <a:blip r:embed="rId17"/>
                     <a:stretch>
                       <a:fillRect/>
                     </a:stretch>
@@ -2376,44 +3078,41 @@
           </wp:inline>
         </w:drawing>
       </w:r>
-      <w:r>
-        <w:rPr>
-          <w:rFonts w:ascii="Times New Roman" w:hAnsi="Times New Roman" w:cs="Times New Roman"/>
-          <w:sz w:val="24"/>
-          <w:szCs w:val="24"/>
-        </w:rPr>
-        <w:t xml:space="preserve">Figure 7. </w:t>
-      </w:r>
-      <w:proofErr w:type="spellStart"/>
-      <w:r>
-        <w:rPr>
-          <w:rFonts w:ascii="Times New Roman" w:hAnsi="Times New Roman" w:cs="Times New Roman"/>
-          <w:sz w:val="24"/>
-          <w:szCs w:val="24"/>
-        </w:rPr>
-        <w:t>GridSearchCV</w:t>
-      </w:r>
-      <w:proofErr w:type="spellEnd"/>
-      <w:r>
-        <w:rPr>
-          <w:rFonts w:ascii="Times New Roman" w:hAnsi="Times New Roman" w:cs="Times New Roman"/>
-          <w:sz w:val="24"/>
-          <w:szCs w:val="24"/>
-        </w:rPr>
-        <w:t xml:space="preserve"> prediction accuracy scores against training and test datasets.</w:t>
-      </w:r>
     </w:p>
     <w:p>
       <w:pPr>
         <w:spacing w:line="480" w:lineRule="auto"/>
-        <w:ind w:left="720"/>
-        <w:jc w:val="both"/>
-        <w:rPr>
-          <w:rFonts w:ascii="Times New Roman" w:hAnsi="Times New Roman" w:cs="Times New Roman"/>
-          <w:sz w:val="24"/>
-          <w:szCs w:val="24"/>
-        </w:rPr>
-      </w:pPr>
+        <w:jc w:val="both"/>
+        <w:rPr>
+          <w:rFonts w:ascii="Times New Roman" w:hAnsi="Times New Roman" w:cs="Times New Roman"/>
+          <w:sz w:val="24"/>
+          <w:szCs w:val="24"/>
+        </w:rPr>
+      </w:pPr>
+      <w:r>
+        <w:rPr>
+          <w:rFonts w:ascii="Times New Roman" w:hAnsi="Times New Roman" w:cs="Times New Roman"/>
+          <w:sz w:val="24"/>
+          <w:szCs w:val="24"/>
+        </w:rPr>
+        <w:t xml:space="preserve">Two methods called the grid search and randomized search were also used to find the best </w:t>
+      </w:r>
+      <w:r>
+        <w:rPr>
+          <w:rFonts w:ascii="Times New Roman" w:hAnsi="Times New Roman" w:cs="Times New Roman"/>
+          <w:sz w:val="24"/>
+          <w:szCs w:val="24"/>
+        </w:rPr>
+        <w:t>hyper</w:t>
+      </w:r>
+      <w:r>
+        <w:rPr>
+          <w:rFonts w:ascii="Times New Roman" w:hAnsi="Times New Roman" w:cs="Times New Roman"/>
+          <w:sz w:val="24"/>
+          <w:szCs w:val="24"/>
+        </w:rPr>
+        <w:t>parameter values for the decision tree classifier. After running through 100 different models for each method, the scores were tallied and can be seen in Figure 9. The grid search method produced better results between the two with an average accuracy of 83%.</w:t>
+      </w:r>
     </w:p>
     <w:p>
       <w:pPr>
@@ -2425,30 +3124,6 @@
           <w:szCs w:val="24"/>
         </w:rPr>
       </w:pPr>
-      <w:r>
-        <w:rPr>
-          <w:rFonts w:ascii="Times New Roman" w:hAnsi="Times New Roman" w:cs="Times New Roman"/>
-          <w:sz w:val="24"/>
-          <w:szCs w:val="24"/>
-        </w:rPr>
-        <w:t>Comparison</w:t>
-      </w:r>
-      <w:r>
-        <w:rPr>
-          <w:rFonts w:ascii="Times New Roman" w:hAnsi="Times New Roman" w:cs="Times New Roman"/>
-          <w:sz w:val="24"/>
-          <w:szCs w:val="24"/>
-        </w:rPr>
-        <w:t xml:space="preserve"> between</w:t>
-      </w:r>
-      <w:r>
-        <w:rPr>
-          <w:rFonts w:ascii="Times New Roman" w:hAnsi="Times New Roman" w:cs="Times New Roman"/>
-          <w:sz w:val="24"/>
-          <w:szCs w:val="24"/>
-        </w:rPr>
-        <w:t xml:space="preserve"> different Machine learning algorithms</w:t>
-      </w:r>
     </w:p>
     <w:p>
       <w:pPr>
@@ -2456,6 +3131,53 @@
         <w:jc w:val="both"/>
         <w:rPr>
           <w:rFonts w:ascii="Times New Roman" w:hAnsi="Times New Roman" w:cs="Times New Roman"/>
+          <w:b/>
+          <w:bCs/>
+          <w:sz w:val="24"/>
+          <w:szCs w:val="24"/>
+        </w:rPr>
+      </w:pPr>
+      <w:r>
+        <w:rPr>
+          <w:rFonts w:ascii="Times New Roman" w:hAnsi="Times New Roman" w:cs="Times New Roman"/>
+          <w:b/>
+          <w:bCs/>
+          <w:sz w:val="24"/>
+          <w:szCs w:val="24"/>
+        </w:rPr>
+        <w:lastRenderedPageBreak/>
+        <w:t>Figure 9</w:t>
+      </w:r>
+    </w:p>
+    <w:p>
+      <w:pPr>
+        <w:spacing w:line="480" w:lineRule="auto"/>
+        <w:jc w:val="both"/>
+        <w:rPr>
+          <w:rFonts w:ascii="Times New Roman" w:hAnsi="Times New Roman" w:cs="Times New Roman"/>
+          <w:i/>
+          <w:iCs/>
+          <w:sz w:val="24"/>
+          <w:szCs w:val="24"/>
+        </w:rPr>
+      </w:pPr>
+      <w:r>
+        <w:rPr>
+          <w:rFonts w:ascii="Times New Roman" w:hAnsi="Times New Roman" w:cs="Times New Roman"/>
+          <w:i/>
+          <w:iCs/>
+          <w:sz w:val="24"/>
+          <w:szCs w:val="24"/>
+        </w:rPr>
+        <w:t>Prediction accuracy score comparison between grid search and randomized search methods</w:t>
+      </w:r>
+    </w:p>
+    <w:p>
+      <w:pPr>
+        <w:spacing w:line="480" w:lineRule="auto"/>
+        <w:jc w:val="both"/>
+        <w:rPr>
+          <w:rFonts w:ascii="Times New Roman" w:hAnsi="Times New Roman" w:cs="Times New Roman"/>
           <w:sz w:val="24"/>
           <w:szCs w:val="24"/>
         </w:rPr>
@@ -2467,81 +3189,6 @@
           <w:sz w:val="24"/>
           <w:szCs w:val="24"/>
         </w:rPr>
-        <w:lastRenderedPageBreak/>
-        <w:drawing>
-          <wp:inline distT="0" distB="0" distL="0" distR="0" wp14:anchorId="3B86079F" wp14:editId="74112231">
-            <wp:extent cx="5943600" cy="4220845"/>
-            <wp:effectExtent l="0" t="0" r="0" b="0"/>
-            <wp:docPr id="1080212016" name="Picture 1" descr="A graph of different colored shapes&#10;&#10;Description automatically generated with medium confidence"/>
-            <wp:cNvGraphicFramePr>
-              <a:graphicFrameLocks xmlns:a="http://schemas.openxmlformats.org/drawingml/2006/main" noChangeAspect="1"/>
-            </wp:cNvGraphicFramePr>
-            <a:graphic xmlns:a="http://schemas.openxmlformats.org/drawingml/2006/main">
-              <a:graphicData uri="http://schemas.openxmlformats.org/drawingml/2006/picture">
-                <pic:pic xmlns:pic="http://schemas.openxmlformats.org/drawingml/2006/picture">
-                  <pic:nvPicPr>
-                    <pic:cNvPr id="1080212016" name="Picture 1" descr="A graph of different colored shapes&#10;&#10;Description automatically generated with medium confidence"/>
-                    <pic:cNvPicPr/>
-                  </pic:nvPicPr>
-                  <pic:blipFill>
-                    <a:blip r:embed="rId17"/>
-                    <a:stretch>
-                      <a:fillRect/>
-                    </a:stretch>
-                  </pic:blipFill>
-                  <pic:spPr>
-                    <a:xfrm>
-                      <a:off x="0" y="0"/>
-                      <a:ext cx="5943600" cy="4220845"/>
-                    </a:xfrm>
-                    <a:prstGeom prst="rect">
-                      <a:avLst/>
-                    </a:prstGeom>
-                  </pic:spPr>
-                </pic:pic>
-              </a:graphicData>
-            </a:graphic>
-          </wp:inline>
-        </w:drawing>
-      </w:r>
-    </w:p>
-    <w:p>
-      <w:pPr>
-        <w:spacing w:line="480" w:lineRule="auto"/>
-        <w:jc w:val="both"/>
-        <w:rPr>
-          <w:rFonts w:ascii="Times New Roman" w:hAnsi="Times New Roman" w:cs="Times New Roman"/>
-          <w:sz w:val="24"/>
-          <w:szCs w:val="24"/>
-        </w:rPr>
-      </w:pPr>
-      <w:r>
-        <w:rPr>
-          <w:rFonts w:ascii="Times New Roman" w:hAnsi="Times New Roman" w:cs="Times New Roman"/>
-          <w:sz w:val="24"/>
-          <w:szCs w:val="24"/>
-        </w:rPr>
-        <w:t>Figure 8. Plot showing prediction accuracy scores between SVM and Decision tree classifiers</w:t>
-      </w:r>
-    </w:p>
-    <w:p>
-      <w:pPr>
-        <w:spacing w:line="480" w:lineRule="auto"/>
-        <w:jc w:val="both"/>
-        <w:rPr>
-          <w:rFonts w:ascii="Times New Roman" w:hAnsi="Times New Roman" w:cs="Times New Roman"/>
-          <w:sz w:val="24"/>
-          <w:szCs w:val="24"/>
-        </w:rPr>
-      </w:pPr>
-      <w:r>
-        <w:rPr>
-          <w:rFonts w:ascii="Times New Roman" w:hAnsi="Times New Roman" w:cs="Times New Roman"/>
-          <w:noProof/>
-          <w:sz w:val="24"/>
-          <w:szCs w:val="24"/>
-        </w:rPr>
-        <w:lastRenderedPageBreak/>
         <w:drawing>
           <wp:inline distT="0" distB="0" distL="0" distR="0" wp14:anchorId="7027E231" wp14:editId="2B6CE1C6">
             <wp:extent cx="5943600" cy="4279900"/>
@@ -2595,7 +3242,7 @@
           <w:sz w:val="24"/>
           <w:szCs w:val="24"/>
         </w:rPr>
-        <w:t xml:space="preserve">Figure 9. Plot showing prediction accuracy scores between </w:t>
+        <w:t xml:space="preserve">In addition to the hyperparameters optimized with the grid search method, </w:t>
       </w:r>
       <w:proofErr w:type="spellStart"/>
       <w:r>
@@ -2604,7 +3251,7 @@
           <w:sz w:val="24"/>
           <w:szCs w:val="24"/>
         </w:rPr>
-        <w:t>GridSearchCV</w:t>
+        <w:t>ccp_alpha</w:t>
       </w:r>
       <w:proofErr w:type="spellEnd"/>
       <w:r>
@@ -2613,7 +3260,43 @@
           <w:sz w:val="24"/>
           <w:szCs w:val="24"/>
         </w:rPr>
-        <w:t xml:space="preserve"> and Randomized Search CV classifiers.</w:t>
+        <w:t xml:space="preserve"> was also optimized by training the classifier with a range of different </w:t>
+      </w:r>
+      <w:proofErr w:type="spellStart"/>
+      <w:r>
+        <w:rPr>
+          <w:rFonts w:ascii="Times New Roman" w:hAnsi="Times New Roman" w:cs="Times New Roman"/>
+          <w:sz w:val="24"/>
+          <w:szCs w:val="24"/>
+        </w:rPr>
+        <w:t>ccp_alpha</w:t>
+      </w:r>
+      <w:proofErr w:type="spellEnd"/>
+      <w:r>
+        <w:rPr>
+          <w:rFonts w:ascii="Times New Roman" w:hAnsi="Times New Roman" w:cs="Times New Roman"/>
+          <w:sz w:val="24"/>
+          <w:szCs w:val="24"/>
+        </w:rPr>
+        <w:t xml:space="preserve"> values. Figure 10 shows the relationship between the different </w:t>
+      </w:r>
+      <w:proofErr w:type="spellStart"/>
+      <w:r>
+        <w:rPr>
+          <w:rFonts w:ascii="Times New Roman" w:hAnsi="Times New Roman" w:cs="Times New Roman"/>
+          <w:sz w:val="24"/>
+          <w:szCs w:val="24"/>
+        </w:rPr>
+        <w:t>ccp_alpha</w:t>
+      </w:r>
+      <w:proofErr w:type="spellEnd"/>
+      <w:r>
+        <w:rPr>
+          <w:rFonts w:ascii="Times New Roman" w:hAnsi="Times New Roman" w:cs="Times New Roman"/>
+          <w:sz w:val="24"/>
+          <w:szCs w:val="24"/>
+        </w:rPr>
+        <w:t xml:space="preserve"> values and accuracy.</w:t>
       </w:r>
     </w:p>
     <w:p>
@@ -2637,6 +3320,471 @@
           <w:szCs w:val="24"/>
         </w:rPr>
       </w:pPr>
+    </w:p>
+    <w:p>
+      <w:pPr>
+        <w:spacing w:line="480" w:lineRule="auto"/>
+        <w:jc w:val="both"/>
+        <w:rPr>
+          <w:rFonts w:ascii="Times New Roman" w:hAnsi="Times New Roman" w:cs="Times New Roman"/>
+          <w:sz w:val="24"/>
+          <w:szCs w:val="24"/>
+        </w:rPr>
+      </w:pPr>
+    </w:p>
+    <w:p>
+      <w:pPr>
+        <w:spacing w:line="480" w:lineRule="auto"/>
+        <w:jc w:val="both"/>
+        <w:rPr>
+          <w:rFonts w:ascii="Times New Roman" w:hAnsi="Times New Roman" w:cs="Times New Roman"/>
+          <w:sz w:val="24"/>
+          <w:szCs w:val="24"/>
+        </w:rPr>
+      </w:pPr>
+    </w:p>
+    <w:p>
+      <w:pPr>
+        <w:spacing w:line="480" w:lineRule="auto"/>
+        <w:jc w:val="both"/>
+        <w:rPr>
+          <w:rFonts w:ascii="Times New Roman" w:hAnsi="Times New Roman" w:cs="Times New Roman"/>
+          <w:b/>
+          <w:bCs/>
+          <w:sz w:val="24"/>
+          <w:szCs w:val="24"/>
+        </w:rPr>
+      </w:pPr>
+      <w:r>
+        <w:rPr>
+          <w:rFonts w:ascii="Times New Roman" w:hAnsi="Times New Roman" w:cs="Times New Roman"/>
+          <w:b/>
+          <w:bCs/>
+          <w:sz w:val="24"/>
+          <w:szCs w:val="24"/>
+        </w:rPr>
+        <w:lastRenderedPageBreak/>
+        <w:t>Figure 10</w:t>
+      </w:r>
+    </w:p>
+    <w:p>
+      <w:pPr>
+        <w:spacing w:line="480" w:lineRule="auto"/>
+        <w:jc w:val="both"/>
+        <w:rPr>
+          <w:rFonts w:ascii="Times New Roman" w:hAnsi="Times New Roman" w:cs="Times New Roman"/>
+          <w:i/>
+          <w:iCs/>
+          <w:sz w:val="24"/>
+          <w:szCs w:val="24"/>
+        </w:rPr>
+      </w:pPr>
+      <w:r>
+        <w:rPr>
+          <w:rFonts w:ascii="Times New Roman" w:hAnsi="Times New Roman" w:cs="Times New Roman"/>
+          <w:i/>
+          <w:iCs/>
+          <w:sz w:val="24"/>
+          <w:szCs w:val="24"/>
+        </w:rPr>
+        <w:t xml:space="preserve">Model accuracy at different </w:t>
+      </w:r>
+      <w:proofErr w:type="spellStart"/>
+      <w:r>
+        <w:rPr>
+          <w:rFonts w:ascii="Times New Roman" w:hAnsi="Times New Roman" w:cs="Times New Roman"/>
+          <w:i/>
+          <w:iCs/>
+          <w:sz w:val="24"/>
+          <w:szCs w:val="24"/>
+        </w:rPr>
+        <w:t>ccp_alpha</w:t>
+      </w:r>
+      <w:proofErr w:type="spellEnd"/>
+      <w:r>
+        <w:rPr>
+          <w:rFonts w:ascii="Times New Roman" w:hAnsi="Times New Roman" w:cs="Times New Roman"/>
+          <w:i/>
+          <w:iCs/>
+          <w:sz w:val="24"/>
+          <w:szCs w:val="24"/>
+        </w:rPr>
+        <w:t xml:space="preserve"> values</w:t>
+      </w:r>
+    </w:p>
+    <w:p>
+      <w:pPr>
+        <w:spacing w:line="480" w:lineRule="auto"/>
+        <w:jc w:val="both"/>
+        <w:rPr>
+          <w:rFonts w:ascii="Times New Roman" w:hAnsi="Times New Roman" w:cs="Times New Roman"/>
+          <w:sz w:val="24"/>
+          <w:szCs w:val="24"/>
+        </w:rPr>
+      </w:pPr>
+      <w:r>
+        <w:rPr>
+          <w:rFonts w:ascii="Times New Roman" w:hAnsi="Times New Roman" w:cs="Times New Roman"/>
+          <w:sz w:val="24"/>
+          <w:szCs w:val="24"/>
+        </w:rPr>
+        <w:drawing>
+          <wp:inline distT="0" distB="0" distL="0" distR="0" wp14:anchorId="1819ED8F" wp14:editId="48E980C8">
+            <wp:extent cx="5943600" cy="3838575"/>
+            <wp:effectExtent l="0" t="0" r="0" b="9525"/>
+            <wp:docPr id="292234538" name="Picture 1" descr="A graph with blue and orange lines&#10;&#10;Description automatically generated"/>
+            <wp:cNvGraphicFramePr>
+              <a:graphicFrameLocks xmlns:a="http://schemas.openxmlformats.org/drawingml/2006/main" noChangeAspect="1"/>
+            </wp:cNvGraphicFramePr>
+            <a:graphic xmlns:a="http://schemas.openxmlformats.org/drawingml/2006/main">
+              <a:graphicData uri="http://schemas.openxmlformats.org/drawingml/2006/picture">
+                <pic:pic xmlns:pic="http://schemas.openxmlformats.org/drawingml/2006/picture">
+                  <pic:nvPicPr>
+                    <pic:cNvPr id="292234538" name="Picture 1" descr="A graph with blue and orange lines&#10;&#10;Description automatically generated"/>
+                    <pic:cNvPicPr/>
+                  </pic:nvPicPr>
+                  <pic:blipFill>
+                    <a:blip r:embed="rId19"/>
+                    <a:stretch>
+                      <a:fillRect/>
+                    </a:stretch>
+                  </pic:blipFill>
+                  <pic:spPr>
+                    <a:xfrm>
+                      <a:off x="0" y="0"/>
+                      <a:ext cx="5943600" cy="3838575"/>
+                    </a:xfrm>
+                    <a:prstGeom prst="rect">
+                      <a:avLst/>
+                    </a:prstGeom>
+                  </pic:spPr>
+                </pic:pic>
+              </a:graphicData>
+            </a:graphic>
+          </wp:inline>
+        </w:drawing>
+      </w:r>
+    </w:p>
+    <w:p>
+      <w:pPr>
+        <w:spacing w:line="480" w:lineRule="auto"/>
+        <w:jc w:val="both"/>
+        <w:rPr>
+          <w:rFonts w:ascii="Times New Roman" w:hAnsi="Times New Roman" w:cs="Times New Roman"/>
+          <w:sz w:val="24"/>
+          <w:szCs w:val="24"/>
+        </w:rPr>
+      </w:pPr>
+      <w:r>
+        <w:rPr>
+          <w:rFonts w:ascii="Times New Roman" w:hAnsi="Times New Roman" w:cs="Times New Roman"/>
+          <w:sz w:val="24"/>
+          <w:szCs w:val="24"/>
+        </w:rPr>
+        <w:t xml:space="preserve">After finding the optimal </w:t>
+      </w:r>
+      <w:proofErr w:type="spellStart"/>
+      <w:r>
+        <w:rPr>
+          <w:rFonts w:ascii="Times New Roman" w:hAnsi="Times New Roman" w:cs="Times New Roman"/>
+          <w:sz w:val="24"/>
+          <w:szCs w:val="24"/>
+        </w:rPr>
+        <w:t>ccp_alpha</w:t>
+      </w:r>
+      <w:proofErr w:type="spellEnd"/>
+      <w:r>
+        <w:rPr>
+          <w:rFonts w:ascii="Times New Roman" w:hAnsi="Times New Roman" w:cs="Times New Roman"/>
+          <w:sz w:val="24"/>
+          <w:szCs w:val="24"/>
+        </w:rPr>
+        <w:t xml:space="preserve"> value, a feature ranking was also generated from the grid search method. To reduce model complexity, only the top three features were chosen to prune the tree. </w:t>
+      </w:r>
+      <w:r>
+        <w:rPr>
+          <w:rFonts w:ascii="Times New Roman" w:hAnsi="Times New Roman" w:cs="Times New Roman"/>
+          <w:sz w:val="24"/>
+          <w:szCs w:val="24"/>
+        </w:rPr>
+        <w:t>Figure 11 displays the decision tree diagram of the model with optimized hyperparameter</w:t>
+      </w:r>
+      <w:r>
+        <w:rPr>
+          <w:rFonts w:ascii="Times New Roman" w:hAnsi="Times New Roman" w:cs="Times New Roman"/>
+          <w:sz w:val="24"/>
+          <w:szCs w:val="24"/>
+        </w:rPr>
+        <w:t>s</w:t>
+      </w:r>
+      <w:r>
+        <w:rPr>
+          <w:rFonts w:ascii="Times New Roman" w:hAnsi="Times New Roman" w:cs="Times New Roman"/>
+          <w:sz w:val="24"/>
+          <w:szCs w:val="24"/>
+        </w:rPr>
+        <w:t xml:space="preserve"> and feature restriction</w:t>
+      </w:r>
+      <w:r>
+        <w:rPr>
+          <w:rFonts w:ascii="Times New Roman" w:hAnsi="Times New Roman" w:cs="Times New Roman"/>
+          <w:sz w:val="24"/>
+          <w:szCs w:val="24"/>
+        </w:rPr>
+        <w:t>. The tree has an accuracy score of about 80%. However, this model</w:t>
+      </w:r>
+      <w:r>
+        <w:rPr>
+          <w:rFonts w:ascii="Times New Roman" w:hAnsi="Times New Roman" w:cs="Times New Roman"/>
+          <w:sz w:val="24"/>
+          <w:szCs w:val="24"/>
+        </w:rPr>
+        <w:t xml:space="preserve"> still seemed</w:t>
+      </w:r>
+      <w:r>
+        <w:rPr>
+          <w:rFonts w:ascii="Times New Roman" w:hAnsi="Times New Roman" w:cs="Times New Roman"/>
+          <w:sz w:val="24"/>
+          <w:szCs w:val="24"/>
+        </w:rPr>
+        <w:t xml:space="preserve"> a bit too complex for </w:t>
+      </w:r>
+      <w:r>
+        <w:rPr>
+          <w:rFonts w:ascii="Times New Roman" w:hAnsi="Times New Roman" w:cs="Times New Roman"/>
+          <w:sz w:val="24"/>
+          <w:szCs w:val="24"/>
+        </w:rPr>
+        <w:t>use in a clinical setting.</w:t>
+      </w:r>
+      <w:r>
+        <w:rPr>
+          <w:rFonts w:ascii="Times New Roman" w:hAnsi="Times New Roman" w:cs="Times New Roman"/>
+          <w:sz w:val="24"/>
+          <w:szCs w:val="24"/>
+        </w:rPr>
+        <w:t xml:space="preserve"> Therefore, the decision was made to limit the max depth of the tree to 4</w:t>
+      </w:r>
+      <w:r>
+        <w:rPr>
+          <w:rFonts w:ascii="Times New Roman" w:hAnsi="Times New Roman" w:cs="Times New Roman"/>
+          <w:sz w:val="24"/>
+          <w:szCs w:val="24"/>
+        </w:rPr>
+        <w:t>, which can be seen in Figure 12</w:t>
+      </w:r>
+      <w:r>
+        <w:rPr>
+          <w:rFonts w:ascii="Times New Roman" w:hAnsi="Times New Roman" w:cs="Times New Roman"/>
+          <w:sz w:val="24"/>
+          <w:szCs w:val="24"/>
+        </w:rPr>
+        <w:t xml:space="preserve">. While this did result in a reduction in accuracy from </w:t>
+      </w:r>
+      <w:r>
+        <w:rPr>
+          <w:rFonts w:ascii="Times New Roman" w:hAnsi="Times New Roman" w:cs="Times New Roman"/>
+          <w:sz w:val="24"/>
+          <w:szCs w:val="24"/>
+        </w:rPr>
+        <w:t xml:space="preserve">about </w:t>
+      </w:r>
+      <w:r>
+        <w:rPr>
+          <w:rFonts w:ascii="Times New Roman" w:hAnsi="Times New Roman" w:cs="Times New Roman"/>
+          <w:sz w:val="24"/>
+          <w:szCs w:val="24"/>
+        </w:rPr>
+        <w:t xml:space="preserve">80% to </w:t>
+      </w:r>
+      <w:r>
+        <w:rPr>
+          <w:rFonts w:ascii="Times New Roman" w:hAnsi="Times New Roman" w:cs="Times New Roman"/>
+          <w:sz w:val="24"/>
+          <w:szCs w:val="24"/>
+        </w:rPr>
+        <w:t>71%, the reduced complexity of the tree allows for much easier use.</w:t>
+      </w:r>
+    </w:p>
+    <w:p>
+      <w:pPr>
+        <w:spacing w:line="480" w:lineRule="auto"/>
+        <w:jc w:val="both"/>
+        <w:rPr>
+          <w:rFonts w:ascii="Times New Roman" w:hAnsi="Times New Roman" w:cs="Times New Roman"/>
+          <w:sz w:val="24"/>
+          <w:szCs w:val="24"/>
+        </w:rPr>
+      </w:pPr>
+    </w:p>
+    <w:p>
+      <w:pPr>
+        <w:spacing w:line="480" w:lineRule="auto"/>
+        <w:jc w:val="both"/>
+        <w:rPr>
+          <w:rFonts w:ascii="Times New Roman" w:hAnsi="Times New Roman" w:cs="Times New Roman"/>
+          <w:b/>
+          <w:bCs/>
+          <w:sz w:val="24"/>
+          <w:szCs w:val="24"/>
+        </w:rPr>
+      </w:pPr>
+      <w:r>
+        <w:rPr>
+          <w:rFonts w:ascii="Times New Roman" w:hAnsi="Times New Roman" w:cs="Times New Roman"/>
+          <w:b/>
+          <w:bCs/>
+          <w:sz w:val="24"/>
+          <w:szCs w:val="24"/>
+        </w:rPr>
+        <w:lastRenderedPageBreak/>
+        <w:t>Figure 11</w:t>
+      </w:r>
+    </w:p>
+    <w:p>
+      <w:pPr>
+        <w:spacing w:line="480" w:lineRule="auto"/>
+        <w:jc w:val="both"/>
+        <w:rPr>
+          <w:rFonts w:ascii="Times New Roman" w:hAnsi="Times New Roman" w:cs="Times New Roman"/>
+          <w:i/>
+          <w:iCs/>
+          <w:sz w:val="24"/>
+          <w:szCs w:val="24"/>
+        </w:rPr>
+      </w:pPr>
+      <w:r>
+        <w:rPr>
+          <w:rFonts w:ascii="Times New Roman" w:hAnsi="Times New Roman" w:cs="Times New Roman"/>
+          <w:i/>
+          <w:iCs/>
+          <w:sz w:val="24"/>
+          <w:szCs w:val="24"/>
+        </w:rPr>
+        <w:t>Decision tree diagram with optimized hyperparameters</w:t>
+      </w:r>
+    </w:p>
+    <w:p>
+      <w:pPr>
+        <w:spacing w:line="480" w:lineRule="auto"/>
+        <w:jc w:val="both"/>
+        <w:rPr>
+          <w:rFonts w:ascii="Times New Roman" w:hAnsi="Times New Roman" w:cs="Times New Roman"/>
+          <w:sz w:val="24"/>
+          <w:szCs w:val="24"/>
+        </w:rPr>
+      </w:pPr>
+      <w:r>
+        <w:rPr>
+          <w:rFonts w:ascii="Times New Roman" w:hAnsi="Times New Roman" w:cs="Times New Roman"/>
+          <w:sz w:val="24"/>
+          <w:szCs w:val="24"/>
+        </w:rPr>
+        <w:drawing>
+          <wp:inline distT="0" distB="0" distL="0" distR="0" wp14:anchorId="3462F4F2" wp14:editId="1C045D66">
+            <wp:extent cx="5943600" cy="2971800"/>
+            <wp:effectExtent l="0" t="0" r="0" b="0"/>
+            <wp:docPr id="1960361929" name="Picture 1" descr="A computer network diagram of a tree&#10;&#10;Description automatically generated with medium confidence"/>
+            <wp:cNvGraphicFramePr>
+              <a:graphicFrameLocks xmlns:a="http://schemas.openxmlformats.org/drawingml/2006/main" noChangeAspect="1"/>
+            </wp:cNvGraphicFramePr>
+            <a:graphic xmlns:a="http://schemas.openxmlformats.org/drawingml/2006/main">
+              <a:graphicData uri="http://schemas.openxmlformats.org/drawingml/2006/picture">
+                <pic:pic xmlns:pic="http://schemas.openxmlformats.org/drawingml/2006/picture">
+                  <pic:nvPicPr>
+                    <pic:cNvPr id="1960361929" name="Picture 1" descr="A computer network diagram of a tree&#10;&#10;Description automatically generated with medium confidence"/>
+                    <pic:cNvPicPr/>
+                  </pic:nvPicPr>
+                  <pic:blipFill>
+                    <a:blip r:embed="rId20"/>
+                    <a:stretch>
+                      <a:fillRect/>
+                    </a:stretch>
+                  </pic:blipFill>
+                  <pic:spPr>
+                    <a:xfrm>
+                      <a:off x="0" y="0"/>
+                      <a:ext cx="5943600" cy="2971800"/>
+                    </a:xfrm>
+                    <a:prstGeom prst="rect">
+                      <a:avLst/>
+                    </a:prstGeom>
+                  </pic:spPr>
+                </pic:pic>
+              </a:graphicData>
+            </a:graphic>
+          </wp:inline>
+        </w:drawing>
+      </w:r>
+    </w:p>
+    <w:p>
+      <w:pPr>
+        <w:spacing w:line="480" w:lineRule="auto"/>
+        <w:jc w:val="both"/>
+        <w:rPr>
+          <w:rFonts w:ascii="Times New Roman" w:hAnsi="Times New Roman" w:cs="Times New Roman"/>
+          <w:b/>
+          <w:bCs/>
+          <w:sz w:val="24"/>
+          <w:szCs w:val="24"/>
+        </w:rPr>
+      </w:pPr>
+      <w:r>
+        <w:rPr>
+          <w:rFonts w:ascii="Times New Roman" w:hAnsi="Times New Roman" w:cs="Times New Roman"/>
+          <w:b/>
+          <w:bCs/>
+          <w:sz w:val="24"/>
+          <w:szCs w:val="24"/>
+        </w:rPr>
+        <w:t>Figure 12</w:t>
+      </w:r>
+    </w:p>
+    <w:p>
+      <w:pPr>
+        <w:spacing w:line="480" w:lineRule="auto"/>
+        <w:jc w:val="both"/>
+        <w:rPr>
+          <w:rFonts w:ascii="Times New Roman" w:hAnsi="Times New Roman" w:cs="Times New Roman"/>
+          <w:i/>
+          <w:iCs/>
+          <w:sz w:val="24"/>
+          <w:szCs w:val="24"/>
+        </w:rPr>
+      </w:pPr>
+      <w:r>
+        <w:rPr>
+          <w:rFonts w:ascii="Times New Roman" w:hAnsi="Times New Roman" w:cs="Times New Roman"/>
+          <w:i/>
+          <w:iCs/>
+          <w:sz w:val="24"/>
+          <w:szCs w:val="24"/>
+        </w:rPr>
+        <w:t xml:space="preserve">Decision tree diagram with a reduced </w:t>
+      </w:r>
+      <w:proofErr w:type="spellStart"/>
+      <w:r>
+        <w:rPr>
+          <w:rFonts w:ascii="Times New Roman" w:hAnsi="Times New Roman" w:cs="Times New Roman"/>
+          <w:i/>
+          <w:iCs/>
+          <w:sz w:val="24"/>
+          <w:szCs w:val="24"/>
+        </w:rPr>
+        <w:t>max_depth</w:t>
+      </w:r>
+      <w:proofErr w:type="spellEnd"/>
+    </w:p>
+    <w:p>
+      <w:pPr>
+        <w:spacing w:line="480" w:lineRule="auto"/>
+        <w:jc w:val="both"/>
+        <w:rPr>
+          <w:rFonts w:ascii="Times New Roman" w:hAnsi="Times New Roman" w:cs="Times New Roman"/>
+          <w:sz w:val="24"/>
+          <w:szCs w:val="24"/>
+        </w:rPr>
+      </w:pPr>
       <w:r>
         <w:rPr>
           <w:rFonts w:ascii="Times New Roman" w:hAnsi="Times New Roman" w:cs="Times New Roman"/>
@@ -2644,7 +3792,6 @@
           <w:sz w:val="24"/>
           <w:szCs w:val="24"/>
         </w:rPr>
-        <w:lastRenderedPageBreak/>
         <w:drawing>
           <wp:inline distT="0" distB="0" distL="0" distR="0" wp14:anchorId="455C6937" wp14:editId="6D8BEC5C">
             <wp:extent cx="5943600" cy="2877185"/>
@@ -2661,7 +3808,7 @@
                     <pic:cNvPicPr/>
                   </pic:nvPicPr>
                   <pic:blipFill>
-                    <a:blip r:embed="rId19"/>
+                    <a:blip r:embed="rId21"/>
                     <a:stretch>
                       <a:fillRect/>
                     </a:stretch>
@@ -2684,113 +3831,187 @@
     </w:p>
     <w:p>
       <w:pPr>
-        <w:spacing w:line="480" w:lineRule="auto"/>
-        <w:jc w:val="both"/>
-        <w:rPr>
-          <w:rFonts w:ascii="Times New Roman" w:hAnsi="Times New Roman" w:cs="Times New Roman"/>
-          <w:sz w:val="24"/>
-          <w:szCs w:val="24"/>
-        </w:rPr>
-      </w:pPr>
-      <w:r>
-        <w:rPr>
-          <w:rFonts w:ascii="Times New Roman" w:hAnsi="Times New Roman" w:cs="Times New Roman"/>
-          <w:sz w:val="24"/>
-          <w:szCs w:val="24"/>
-        </w:rPr>
-        <w:t xml:space="preserve">Figure 10. Decision tree diagram for </w:t>
-      </w:r>
-      <w:proofErr w:type="spellStart"/>
-      <w:r>
-        <w:rPr>
-          <w:rFonts w:ascii="Times New Roman" w:hAnsi="Times New Roman" w:cs="Times New Roman"/>
-          <w:sz w:val="24"/>
-          <w:szCs w:val="24"/>
-        </w:rPr>
-        <w:t>GridSearchCV</w:t>
-      </w:r>
-      <w:proofErr w:type="spellEnd"/>
-      <w:r>
-        <w:rPr>
-          <w:rFonts w:ascii="Times New Roman" w:hAnsi="Times New Roman" w:cs="Times New Roman"/>
-          <w:sz w:val="24"/>
-          <w:szCs w:val="24"/>
-        </w:rPr>
-        <w:t xml:space="preserve"> at maximum depth = 4.</w:t>
-      </w:r>
-    </w:p>
-    <w:p>
-      <w:pPr>
         <w:pStyle w:val="Heading1"/>
         <w:ind w:left="0"/>
-        <w:jc w:val="both"/>
-        <w:rPr>
-          <w:rFonts w:ascii="Times New Roman" w:hAnsi="Times New Roman" w:cs="Times New Roman"/>
-          <w:b/>
-          <w:bCs/>
-        </w:rPr>
-      </w:pPr>
-      <w:r>
-        <w:rPr>
-          <w:rFonts w:ascii="Times New Roman" w:hAnsi="Times New Roman" w:cs="Times New Roman"/>
-          <w:b/>
-          <w:bCs/>
-        </w:rPr>
+        <w:jc w:val="center"/>
+        <w:rPr>
+          <w:rFonts w:ascii="Times New Roman" w:hAnsi="Times New Roman" w:cs="Times New Roman"/>
+          <w:b/>
+          <w:bCs/>
+        </w:rPr>
+      </w:pPr>
+      <w:r>
+        <w:rPr>
+          <w:rFonts w:ascii="Times New Roman" w:hAnsi="Times New Roman" w:cs="Times New Roman"/>
+          <w:b/>
+          <w:bCs/>
+        </w:rPr>
+        <w:lastRenderedPageBreak/>
         <w:t>Conclusion and Recommendations</w:t>
       </w:r>
-    </w:p>
-    <w:p>
-      <w:pPr>
-        <w:spacing w:line="480" w:lineRule="auto"/>
-        <w:jc w:val="both"/>
-        <w:rPr>
-          <w:rFonts w:ascii="Times New Roman" w:hAnsi="Times New Roman" w:cs="Times New Roman"/>
-          <w:sz w:val="24"/>
-          <w:szCs w:val="24"/>
-        </w:rPr>
-      </w:pPr>
-    </w:p>
-    <w:p>
-      <w:pPr>
-        <w:spacing w:line="480" w:lineRule="auto"/>
-        <w:ind w:left="720" w:firstLine="720"/>
-        <w:jc w:val="both"/>
-        <w:rPr>
-          <w:rFonts w:ascii="Times New Roman" w:hAnsi="Times New Roman" w:cs="Times New Roman"/>
-          <w:sz w:val="24"/>
-          <w:szCs w:val="24"/>
-        </w:rPr>
-      </w:pPr>
-    </w:p>
-    <w:p>
-      <w:pPr>
-        <w:spacing w:line="480" w:lineRule="auto"/>
-        <w:ind w:left="720" w:firstLine="720"/>
-        <w:jc w:val="both"/>
-        <w:rPr>
-          <w:rFonts w:ascii="Times New Roman" w:hAnsi="Times New Roman" w:cs="Times New Roman"/>
-          <w:sz w:val="24"/>
-          <w:szCs w:val="24"/>
-        </w:rPr>
-      </w:pPr>
     </w:p>
     <w:p>
       <w:pPr>
         <w:pStyle w:val="Heading1"/>
         <w:ind w:left="0"/>
-        <w:jc w:val="both"/>
-        <w:rPr>
-          <w:rFonts w:ascii="Times New Roman" w:hAnsi="Times New Roman" w:cs="Times New Roman"/>
-          <w:b/>
-          <w:bCs/>
-        </w:rPr>
-      </w:pPr>
-      <w:r>
-        <w:rPr>
-          <w:rFonts w:ascii="Times New Roman" w:hAnsi="Times New Roman" w:cs="Times New Roman"/>
-          <w:b/>
-          <w:bCs/>
-        </w:rPr>
+        <w:jc w:val="center"/>
+        <w:rPr>
+          <w:rFonts w:ascii="Times New Roman" w:hAnsi="Times New Roman" w:cs="Times New Roman"/>
+          <w:b/>
+          <w:bCs/>
+        </w:rPr>
+      </w:pPr>
+    </w:p>
+    <w:p>
+      <w:pPr>
+        <w:pStyle w:val="Heading1"/>
+        <w:ind w:left="0"/>
+        <w:jc w:val="center"/>
+        <w:rPr>
+          <w:rFonts w:ascii="Times New Roman" w:hAnsi="Times New Roman" w:cs="Times New Roman"/>
+          <w:b/>
+          <w:bCs/>
+        </w:rPr>
+      </w:pPr>
+    </w:p>
+    <w:p>
+      <w:pPr>
+        <w:pStyle w:val="Heading1"/>
+        <w:ind w:left="0"/>
+        <w:jc w:val="center"/>
+        <w:rPr>
+          <w:rFonts w:ascii="Times New Roman" w:hAnsi="Times New Roman" w:cs="Times New Roman"/>
+          <w:b/>
+          <w:bCs/>
+        </w:rPr>
+      </w:pPr>
+    </w:p>
+    <w:p>
+      <w:pPr>
+        <w:pStyle w:val="Heading1"/>
+        <w:ind w:left="0"/>
+        <w:jc w:val="center"/>
+        <w:rPr>
+          <w:rFonts w:ascii="Times New Roman" w:hAnsi="Times New Roman" w:cs="Times New Roman"/>
+          <w:b/>
+          <w:bCs/>
+        </w:rPr>
+      </w:pPr>
+    </w:p>
+    <w:p>
+      <w:pPr>
+        <w:pStyle w:val="Heading1"/>
+        <w:ind w:left="0"/>
+        <w:jc w:val="center"/>
+        <w:rPr>
+          <w:rFonts w:ascii="Times New Roman" w:hAnsi="Times New Roman" w:cs="Times New Roman"/>
+          <w:b/>
+          <w:bCs/>
+        </w:rPr>
+      </w:pPr>
+    </w:p>
+    <w:p>
+      <w:pPr>
+        <w:pStyle w:val="Heading1"/>
+        <w:ind w:left="0"/>
+        <w:jc w:val="center"/>
+        <w:rPr>
+          <w:rFonts w:ascii="Times New Roman" w:hAnsi="Times New Roman" w:cs="Times New Roman"/>
+          <w:b/>
+          <w:bCs/>
+        </w:rPr>
+      </w:pPr>
+    </w:p>
+    <w:p>
+      <w:pPr>
+        <w:pStyle w:val="Heading1"/>
+        <w:ind w:left="0"/>
+        <w:jc w:val="center"/>
+        <w:rPr>
+          <w:rFonts w:ascii="Times New Roman" w:hAnsi="Times New Roman" w:cs="Times New Roman"/>
+          <w:b/>
+          <w:bCs/>
+        </w:rPr>
+      </w:pPr>
+    </w:p>
+    <w:p>
+      <w:pPr>
+        <w:pStyle w:val="Heading1"/>
+        <w:ind w:left="0"/>
+        <w:jc w:val="center"/>
+        <w:rPr>
+          <w:rFonts w:ascii="Times New Roman" w:hAnsi="Times New Roman" w:cs="Times New Roman"/>
+          <w:b/>
+          <w:bCs/>
+        </w:rPr>
+      </w:pPr>
+    </w:p>
+    <w:p>
+      <w:pPr>
+        <w:pStyle w:val="Heading1"/>
+        <w:ind w:left="0"/>
+        <w:jc w:val="center"/>
+        <w:rPr>
+          <w:rFonts w:ascii="Times New Roman" w:hAnsi="Times New Roman" w:cs="Times New Roman"/>
+          <w:b/>
+          <w:bCs/>
+        </w:rPr>
+      </w:pPr>
+    </w:p>
+    <w:p>
+      <w:pPr>
+        <w:pStyle w:val="Heading1"/>
+        <w:ind w:left="0"/>
+        <w:jc w:val="center"/>
+        <w:rPr>
+          <w:rFonts w:ascii="Times New Roman" w:hAnsi="Times New Roman" w:cs="Times New Roman"/>
+          <w:b/>
+          <w:bCs/>
+        </w:rPr>
+      </w:pPr>
+    </w:p>
+    <w:p>
+      <w:pPr>
+        <w:pStyle w:val="Heading1"/>
+        <w:ind w:left="0"/>
+        <w:jc w:val="center"/>
+        <w:rPr>
+          <w:rFonts w:ascii="Times New Roman" w:hAnsi="Times New Roman" w:cs="Times New Roman"/>
+          <w:b/>
+          <w:bCs/>
+        </w:rPr>
+      </w:pPr>
+    </w:p>
+    <w:p>
+      <w:pPr>
+        <w:pStyle w:val="Heading1"/>
+        <w:ind w:left="0"/>
+        <w:jc w:val="center"/>
+        <w:rPr>
+          <w:rFonts w:ascii="Times New Roman" w:hAnsi="Times New Roman" w:cs="Times New Roman"/>
+          <w:b/>
+          <w:bCs/>
+        </w:rPr>
+      </w:pPr>
+    </w:p>
+    <w:p>
+      <w:pPr>
+        <w:pStyle w:val="Heading1"/>
+        <w:ind w:left="0"/>
+        <w:jc w:val="center"/>
+        <w:rPr>
+          <w:rFonts w:ascii="Times New Roman" w:hAnsi="Times New Roman" w:cs="Times New Roman"/>
+          <w:b/>
+          <w:bCs/>
+        </w:rPr>
+      </w:pPr>
+      <w:r>
+        <w:rPr>
+          <w:rFonts w:ascii="Times New Roman" w:hAnsi="Times New Roman" w:cs="Times New Roman"/>
+          <w:b/>
+          <w:bCs/>
+        </w:rPr>
+        <w:lastRenderedPageBreak/>
         <w:t>References</w:t>
       </w:r>
     </w:p>
@@ -2818,29 +4039,7 @@
           <w:szCs w:val="20"/>
           <w:shd w:val="clear" w:color="auto" w:fill="FFFFFF"/>
         </w:rPr>
-        <w:t xml:space="preserve">M. Ahmed and M. A. </w:t>
-      </w:r>
-      <w:proofErr w:type="spellStart"/>
-      <w:r>
-        <w:rPr>
-          <w:rFonts w:ascii="Arial" w:hAnsi="Arial" w:cs="Arial"/>
-          <w:color w:val="333333"/>
-          <w:sz w:val="20"/>
-          <w:szCs w:val="20"/>
-          <w:shd w:val="clear" w:color="auto" w:fill="FFFFFF"/>
-        </w:rPr>
-        <w:t>Kashem</w:t>
-      </w:r>
-      <w:proofErr w:type="spellEnd"/>
-      <w:r>
-        <w:rPr>
-          <w:rFonts w:ascii="Arial" w:hAnsi="Arial" w:cs="Arial"/>
-          <w:color w:val="333333"/>
-          <w:sz w:val="20"/>
-          <w:szCs w:val="20"/>
-          <w:shd w:val="clear" w:color="auto" w:fill="FFFFFF"/>
-        </w:rPr>
-        <w:t>, "IoT Based Risk Level Prediction Model For Maternal Health Care In The Context Of Bangladesh," </w:t>
+        <w:t>M. Ahmed and M. A. Kashem, "IoT Based Risk Level Prediction Model For Maternal Health Care In The Context Of Bangladesh," </w:t>
       </w:r>
       <w:r>
         <w:rPr>
@@ -2885,7 +4084,7 @@
         </w:rPr>
         <w:t xml:space="preserve">: </w:t>
       </w:r>
-      <w:hyperlink r:id="rId20" w:history="1">
+      <w:hyperlink r:id="rId22" w:history="1">
         <w:r>
           <w:rPr>
             <w:rStyle w:val="Hyperlink"/>
@@ -2945,9 +4144,18 @@
           <w:szCs w:val="21"/>
           <w:shd w:val="clear" w:color="auto" w:fill="FFFFFF"/>
         </w:rPr>
-        <w:t xml:space="preserve">Mondal, S., Nag, A., Barman, A.K., &amp; </w:t>
-      </w:r>
-      <w:proofErr w:type="spellStart"/>
+        <w:t>Mondal, S., Nag, A., Barman, A.K., &amp; Karmakar, M. (2023). Machine Learning-based maternal health risk prediction model for IoMT framework. </w:t>
+      </w:r>
+      <w:r>
+        <w:rPr>
+          <w:rStyle w:val="Emphasis"/>
+          <w:rFonts w:ascii="Roboto" w:hAnsi="Roboto"/>
+          <w:color w:val="2E414F"/>
+          <w:sz w:val="21"/>
+          <w:szCs w:val="21"/>
+        </w:rPr>
+        <w:t>International Journal of Experimental Research and Review</w:t>
+      </w:r>
       <w:r>
         <w:rPr>
           <w:rFonts w:ascii="Roboto" w:hAnsi="Roboto"/>
@@ -2956,40 +4164,9 @@
           <w:szCs w:val="21"/>
           <w:shd w:val="clear" w:color="auto" w:fill="FFFFFF"/>
         </w:rPr>
-        <w:t>Karmakar</w:t>
-      </w:r>
-      <w:proofErr w:type="spellEnd"/>
-      <w:r>
-        <w:rPr>
-          <w:rFonts w:ascii="Roboto" w:hAnsi="Roboto"/>
-          <w:color w:val="2E414F"/>
-          <w:sz w:val="21"/>
-          <w:szCs w:val="21"/>
-          <w:shd w:val="clear" w:color="auto" w:fill="FFFFFF"/>
-        </w:rPr>
-        <w:t>, M. (2023). Machine Learning-based maternal health risk prediction model for IoMT framework. </w:t>
-      </w:r>
-      <w:r>
-        <w:rPr>
-          <w:rStyle w:val="Emphasis"/>
-          <w:rFonts w:ascii="Roboto" w:hAnsi="Roboto"/>
-          <w:color w:val="2E414F"/>
-          <w:sz w:val="21"/>
-          <w:szCs w:val="21"/>
-        </w:rPr>
-        <w:t>International Journal of Experimental Research and Review</w:t>
-      </w:r>
-      <w:r>
-        <w:rPr>
-          <w:rFonts w:ascii="Roboto" w:hAnsi="Roboto"/>
-          <w:color w:val="2E414F"/>
-          <w:sz w:val="21"/>
-          <w:szCs w:val="21"/>
-          <w:shd w:val="clear" w:color="auto" w:fill="FFFFFF"/>
-        </w:rPr>
         <w:t xml:space="preserve">. </w:t>
       </w:r>
-      <w:hyperlink r:id="rId21" w:history="1">
+      <w:hyperlink r:id="rId23" w:history="1">
         <w:r>
           <w:rPr>
             <w:rStyle w:val="Hyperlink"/>
@@ -3081,7 +4258,7 @@
         </w:rPr>
         <w:t xml:space="preserve">: </w:t>
       </w:r>
-      <w:hyperlink r:id="rId22" w:history="1">
+      <w:hyperlink r:id="rId24" w:history="1">
         <w:r>
           <w:rPr>
             <w:rStyle w:val="Hyperlink"/>
@@ -3108,20 +4285,19 @@
       <w:pPr>
         <w:pStyle w:val="Heading1"/>
         <w:ind w:left="0"/>
-        <w:jc w:val="both"/>
-        <w:rPr>
-          <w:rFonts w:ascii="Times New Roman" w:hAnsi="Times New Roman" w:cs="Times New Roman"/>
-          <w:b/>
-          <w:bCs/>
-        </w:rPr>
-      </w:pPr>
-      <w:r>
-        <w:rPr>
-          <w:rFonts w:ascii="Times New Roman" w:hAnsi="Times New Roman" w:cs="Times New Roman"/>
-          <w:b/>
-          <w:bCs/>
-        </w:rPr>
-        <w:lastRenderedPageBreak/>
+        <w:jc w:val="center"/>
+        <w:rPr>
+          <w:rFonts w:ascii="Times New Roman" w:hAnsi="Times New Roman" w:cs="Times New Roman"/>
+          <w:b/>
+          <w:bCs/>
+        </w:rPr>
+      </w:pPr>
+      <w:r>
+        <w:rPr>
+          <w:rFonts w:ascii="Times New Roman" w:hAnsi="Times New Roman" w:cs="Times New Roman"/>
+          <w:b/>
+          <w:bCs/>
+        </w:rPr>
         <w:t>Appendix</w:t>
       </w:r>
     </w:p>
@@ -3200,7 +4376,7 @@
       </w:pPr>
     </w:p>
     <w:sectPr>
-      <w:headerReference w:type="default" r:id="rId23"/>
+      <w:headerReference w:type="default" r:id="rId25"/>
       <w:pgSz w:w="12240" w:h="15840"/>
       <w:pgMar w:top="1440" w:right="1440" w:bottom="1440" w:left="1440" w:header="720" w:footer="720" w:gutter="0"/>
       <w:cols w:space="720"/>

</xml_diff>